<commit_message>
Report section 2: Planning and Design
</commit_message>
<xml_diff>
--- a/00_Admin/01_Report/Report-v1.docx
+++ b/00_Admin/01_Report/Report-v1.docx
@@ -130,9 +130,6 @@
                 </w:rPr>
                 <w:alias w:val="Subtitle"/>
                 <w:id w:val="13406923"/>
-                <w:placeholder>
-                  <w:docPart w:val="6FBBE05F9FF54D3DB7C4C6E0C813AB46"/>
-                </w:placeholder>
                 <w:dataBinding w:prefixMappings="xmlns:ns0='http://schemas.openxmlformats.org/package/2006/metadata/core-properties' xmlns:ns1='http://purl.org/dc/elements/1.1/'" w:xpath="/ns0:coreProperties[1]/ns1:subject[1]" w:storeItemID="{6C3C8BC8-F283-45AE-878A-BAB7291924A1}"/>
                 <w:text/>
               </w:sdtPr>
@@ -204,9 +201,6 @@
                   </w:rPr>
                   <w:alias w:val="Author"/>
                   <w:id w:val="13406928"/>
-                  <w:placeholder>
-                    <w:docPart w:val="EAC65831DA6F4082BC76E08E2F67BEC7"/>
-                  </w:placeholder>
                   <w:dataBinding w:prefixMappings="xmlns:ns0='http://schemas.openxmlformats.org/package/2006/metadata/core-properties' xmlns:ns1='http://purl.org/dc/elements/1.1/'" w:xpath="/ns0:coreProperties[1]/ns1:creator[1]" w:storeItemID="{6C3C8BC8-F283-45AE-878A-BAB7291924A1}"/>
                   <w:text/>
                 </w:sdtPr>
@@ -236,9 +230,6 @@
                   </w:rPr>
                   <w:alias w:val="Date"/>
                   <w:id w:val="13406932"/>
-                  <w:placeholder>
-                    <w:docPart w:val="BBD194B7800C407E8DCA52FD7C6E2AD7"/>
-                  </w:placeholder>
                   <w:dataBinding w:prefixMappings="xmlns:ns0='http://schemas.microsoft.com/office/2006/coverPageProps'" w:xpath="/ns0:CoverPageProperties[1]/ns0:PublishDate[1]" w:storeItemID="{55AF091B-3C7A-41E3-B477-F2FDAA23CFDA}"/>
                   <w:date w:fullDate="2011-03-01T00:00:00Z">
                     <w:dateFormat w:val="M/d/yyyy"/>
@@ -334,7 +325,7 @@
           <w:r>
             <w:fldChar w:fldCharType="separate"/>
           </w:r>
-          <w:hyperlink w:anchor="_Toc286826585" w:history="1">
+          <w:hyperlink w:anchor="_Toc288033583" w:history="1">
             <w:r>
               <w:rPr>
                 <w:rStyle w:val="Hyperlink"/>
@@ -362,7 +353,7 @@
                 <w:noProof/>
                 <w:webHidden/>
               </w:rPr>
-              <w:instrText xml:space="preserve"> PAGEREF _Toc286826585 \h </w:instrText>
+              <w:instrText xml:space="preserve"> PAGEREF _Toc288033583 \h </w:instrText>
             </w:r>
             <w:r>
               <w:rPr>
@@ -404,7 +395,7 @@
               <w:lang w:val="en-AU" w:eastAsia="en-AU"/>
             </w:rPr>
           </w:pPr>
-          <w:hyperlink w:anchor="_Toc286826586" w:history="1">
+          <w:hyperlink w:anchor="_Toc288033584" w:history="1">
             <w:r>
               <w:rPr>
                 <w:rStyle w:val="Hyperlink"/>
@@ -432,7 +423,7 @@
                 <w:noProof/>
                 <w:webHidden/>
               </w:rPr>
-              <w:instrText xml:space="preserve"> PAGEREF _Toc286826586 \h </w:instrText>
+              <w:instrText xml:space="preserve"> PAGEREF _Toc288033584 \h </w:instrText>
             </w:r>
             <w:r>
               <w:rPr>
@@ -474,7 +465,7 @@
               <w:lang w:val="en-AU" w:eastAsia="en-AU"/>
             </w:rPr>
           </w:pPr>
-          <w:hyperlink w:anchor="_Toc286826587" w:history="1">
+          <w:hyperlink w:anchor="_Toc288033585" w:history="1">
             <w:r>
               <w:rPr>
                 <w:rStyle w:val="Hyperlink"/>
@@ -502,7 +493,7 @@
                 <w:noProof/>
                 <w:webHidden/>
               </w:rPr>
-              <w:instrText xml:space="preserve"> PAGEREF _Toc286826587 \h </w:instrText>
+              <w:instrText xml:space="preserve"> PAGEREF _Toc288033585 \h </w:instrText>
             </w:r>
             <w:r>
               <w:rPr>
@@ -544,7 +535,7 @@
               <w:lang w:val="en-AU" w:eastAsia="en-AU"/>
             </w:rPr>
           </w:pPr>
-          <w:hyperlink w:anchor="_Toc286826588" w:history="1">
+          <w:hyperlink w:anchor="_Toc288033586" w:history="1">
             <w:r>
               <w:rPr>
                 <w:rStyle w:val="Hyperlink"/>
@@ -572,7 +563,7 @@
                 <w:noProof/>
                 <w:webHidden/>
               </w:rPr>
-              <w:instrText xml:space="preserve"> PAGEREF _Toc286826588 \h </w:instrText>
+              <w:instrText xml:space="preserve"> PAGEREF _Toc288033586 \h </w:instrText>
             </w:r>
             <w:r>
               <w:rPr>
@@ -614,7 +605,7 @@
               <w:lang w:val="en-AU" w:eastAsia="en-AU"/>
             </w:rPr>
           </w:pPr>
-          <w:hyperlink w:anchor="_Toc286826589" w:history="1">
+          <w:hyperlink w:anchor="_Toc288033587" w:history="1">
             <w:r>
               <w:rPr>
                 <w:rStyle w:val="Hyperlink"/>
@@ -642,7 +633,7 @@
                 <w:noProof/>
                 <w:webHidden/>
               </w:rPr>
-              <w:instrText xml:space="preserve"> PAGEREF _Toc286826589 \h </w:instrText>
+              <w:instrText xml:space="preserve"> PAGEREF _Toc288033587 \h </w:instrText>
             </w:r>
             <w:r>
               <w:rPr>
@@ -662,7 +653,7 @@
                 <w:noProof/>
                 <w:webHidden/>
               </w:rPr>
-              <w:t>5</w:t>
+              <w:t>6</w:t>
             </w:r>
             <w:r>
               <w:rPr>
@@ -684,7 +675,7 @@
               <w:lang w:val="en-AU" w:eastAsia="en-AU"/>
             </w:rPr>
           </w:pPr>
-          <w:hyperlink w:anchor="_Toc286826590" w:history="1">
+          <w:hyperlink w:anchor="_Toc288033588" w:history="1">
             <w:r>
               <w:rPr>
                 <w:rStyle w:val="Hyperlink"/>
@@ -712,7 +703,7 @@
                 <w:noProof/>
                 <w:webHidden/>
               </w:rPr>
-              <w:instrText xml:space="preserve"> PAGEREF _Toc286826590 \h </w:instrText>
+              <w:instrText xml:space="preserve"> PAGEREF _Toc288033588 \h </w:instrText>
             </w:r>
             <w:r>
               <w:rPr>
@@ -754,7 +745,7 @@
               <w:lang w:val="en-AU" w:eastAsia="en-AU"/>
             </w:rPr>
           </w:pPr>
-          <w:hyperlink w:anchor="_Toc286826591" w:history="1">
+          <w:hyperlink w:anchor="_Toc288033589" w:history="1">
             <w:r>
               <w:rPr>
                 <w:rStyle w:val="Hyperlink"/>
@@ -782,7 +773,7 @@
                 <w:noProof/>
                 <w:webHidden/>
               </w:rPr>
-              <w:instrText xml:space="preserve"> PAGEREF _Toc286826591 \h </w:instrText>
+              <w:instrText xml:space="preserve"> PAGEREF _Toc288033589 \h </w:instrText>
             </w:r>
             <w:r>
               <w:rPr>
@@ -802,7 +793,7 @@
                 <w:noProof/>
                 <w:webHidden/>
               </w:rPr>
-              <w:t>6</w:t>
+              <w:t>7</w:t>
             </w:r>
             <w:r>
               <w:rPr>
@@ -815,7 +806,7 @@
         </w:p>
         <w:p>
           <w:pPr>
-            <w:pStyle w:val="TOC3"/>
+            <w:pStyle w:val="TOC2"/>
             <w:tabs>
               <w:tab w:val="right" w:leader="dot" w:pos="9016"/>
             </w:tabs>
@@ -824,14 +815,14 @@
               <w:lang w:val="en-AU" w:eastAsia="en-AU"/>
             </w:rPr>
           </w:pPr>
-          <w:hyperlink w:anchor="_Toc286826592" w:history="1">
+          <w:hyperlink w:anchor="_Toc288033590" w:history="1">
             <w:r>
               <w:rPr>
                 <w:rStyle w:val="Hyperlink"/>
                 <w:noProof/>
                 <w:lang w:bidi="en-US"/>
               </w:rPr>
-              <w:t>Point to Address</w:t>
+              <w:t>Recommendation</w:t>
             </w:r>
             <w:r>
               <w:rPr>
@@ -852,7 +843,7 @@
                 <w:noProof/>
                 <w:webHidden/>
               </w:rPr>
-              <w:instrText xml:space="preserve"> PAGEREF _Toc286826592 \h </w:instrText>
+              <w:instrText xml:space="preserve"> PAGEREF _Toc288033590 \h </w:instrText>
             </w:r>
             <w:r>
               <w:rPr>
@@ -872,7 +863,7 @@
                 <w:noProof/>
                 <w:webHidden/>
               </w:rPr>
-              <w:t>6</w:t>
+              <w:t>8</w:t>
             </w:r>
             <w:r>
               <w:rPr>
@@ -885,7 +876,7 @@
         </w:p>
         <w:p>
           <w:pPr>
-            <w:pStyle w:val="TOC3"/>
+            <w:pStyle w:val="TOC1"/>
             <w:tabs>
               <w:tab w:val="right" w:leader="dot" w:pos="9016"/>
             </w:tabs>
@@ -894,14 +885,14 @@
               <w:lang w:val="en-AU" w:eastAsia="en-AU"/>
             </w:rPr>
           </w:pPr>
-          <w:hyperlink w:anchor="_Toc286826593" w:history="1">
+          <w:hyperlink w:anchor="_Toc288033591" w:history="1">
             <w:r>
               <w:rPr>
                 <w:rStyle w:val="Hyperlink"/>
                 <w:noProof/>
                 <w:lang w:bidi="en-US"/>
               </w:rPr>
-              <w:t>S-kuru</w:t>
+              <w:t>Planning and Design</w:t>
             </w:r>
             <w:r>
               <w:rPr>
@@ -922,7 +913,7 @@
                 <w:noProof/>
                 <w:webHidden/>
               </w:rPr>
-              <w:instrText xml:space="preserve"> PAGEREF _Toc286826593 \h </w:instrText>
+              <w:instrText xml:space="preserve"> PAGEREF _Toc288033591 \h </w:instrText>
             </w:r>
             <w:r>
               <w:rPr>
@@ -942,7 +933,7 @@
                 <w:noProof/>
                 <w:webHidden/>
               </w:rPr>
-              <w:t>6</w:t>
+              <w:t>9</w:t>
             </w:r>
             <w:r>
               <w:rPr>
@@ -955,7 +946,7 @@
         </w:p>
         <w:p>
           <w:pPr>
-            <w:pStyle w:val="TOC3"/>
+            <w:pStyle w:val="TOC2"/>
             <w:tabs>
               <w:tab w:val="right" w:leader="dot" w:pos="9016"/>
             </w:tabs>
@@ -964,14 +955,14 @@
               <w:lang w:val="en-AU" w:eastAsia="en-AU"/>
             </w:rPr>
           </w:pPr>
-          <w:hyperlink w:anchor="_Toc286826594" w:history="1">
+          <w:hyperlink w:anchor="_Toc288033592" w:history="1">
             <w:r>
               <w:rPr>
                 <w:rStyle w:val="Hyperlink"/>
                 <w:noProof/>
                 <w:lang w:bidi="en-US"/>
               </w:rPr>
-              <w:t>RPG</w:t>
+              <w:t>Time Plan</w:t>
             </w:r>
             <w:r>
               <w:rPr>
@@ -992,7 +983,7 @@
                 <w:noProof/>
                 <w:webHidden/>
               </w:rPr>
-              <w:instrText xml:space="preserve"> PAGEREF _Toc286826594 \h </w:instrText>
+              <w:instrText xml:space="preserve"> PAGEREF _Toc288033592 \h </w:instrText>
             </w:r>
             <w:r>
               <w:rPr>
@@ -1012,7 +1003,77 @@
                 <w:noProof/>
                 <w:webHidden/>
               </w:rPr>
-              <w:t>6</w:t>
+              <w:t>9</w:t>
+            </w:r>
+            <w:r>
+              <w:rPr>
+                <w:noProof/>
+                <w:webHidden/>
+              </w:rPr>
+              <w:fldChar w:fldCharType="end"/>
+            </w:r>
+          </w:hyperlink>
+        </w:p>
+        <w:p>
+          <w:pPr>
+            <w:pStyle w:val="TOC2"/>
+            <w:tabs>
+              <w:tab w:val="right" w:leader="dot" w:pos="9016"/>
+            </w:tabs>
+            <w:rPr>
+              <w:noProof/>
+              <w:lang w:val="en-AU" w:eastAsia="en-AU"/>
+            </w:rPr>
+          </w:pPr>
+          <w:hyperlink w:anchor="_Toc288033593" w:history="1">
+            <w:r>
+              <w:rPr>
+                <w:rStyle w:val="Hyperlink"/>
+                <w:noProof/>
+                <w:lang w:bidi="en-US"/>
+              </w:rPr>
+              <w:t>Interface Design</w:t>
+            </w:r>
+            <w:r>
+              <w:rPr>
+                <w:noProof/>
+                <w:webHidden/>
+              </w:rPr>
+              <w:tab/>
+            </w:r>
+            <w:r>
+              <w:rPr>
+                <w:noProof/>
+                <w:webHidden/>
+              </w:rPr>
+              <w:fldChar w:fldCharType="begin"/>
+            </w:r>
+            <w:r>
+              <w:rPr>
+                <w:noProof/>
+                <w:webHidden/>
+              </w:rPr>
+              <w:instrText xml:space="preserve"> PAGEREF _Toc288033593 \h </w:instrText>
+            </w:r>
+            <w:r>
+              <w:rPr>
+                <w:noProof/>
+                <w:webHidden/>
+              </w:rPr>
+            </w:r>
+            <w:r>
+              <w:rPr>
+                <w:noProof/>
+                <w:webHidden/>
+              </w:rPr>
+              <w:fldChar w:fldCharType="separate"/>
+            </w:r>
+            <w:r>
+              <w:rPr>
+                <w:noProof/>
+                <w:webHidden/>
+              </w:rPr>
+              <w:t>10</w:t>
             </w:r>
             <w:r>
               <w:rPr>
@@ -1054,7 +1115,7 @@
       <w:pPr>
         <w:pStyle w:val="Heading1"/>
       </w:pPr>
-      <w:bookmarkStart w:id="0" w:name="_Toc286826585"/>
+      <w:bookmarkStart w:id="0" w:name="_Toc288033583"/>
       <w:r>
         <w:lastRenderedPageBreak/>
         <w:t>Defining the Problem and Its Solution</w:t>
@@ -1065,7 +1126,7 @@
       <w:pPr>
         <w:pStyle w:val="Heading2"/>
       </w:pPr>
-      <w:bookmarkStart w:id="1" w:name="_Toc286826586"/>
+      <w:bookmarkStart w:id="1" w:name="_Toc288033584"/>
       <w:r>
         <w:t>Initial Ideas</w:t>
       </w:r>
@@ -1096,14 +1157,27 @@
                   <w:r>
                     <w:t xml:space="preserve">Figure </w:t>
                   </w:r>
-                  <w:fldSimple w:instr=" SEQ Figure \* ARABIC ">
-                    <w:r>
-                      <w:rPr>
-                        <w:noProof/>
-                      </w:rPr>
-                      <w:t>1</w:t>
-                    </w:r>
-                  </w:fldSimple>
+                  <w:r>
+                    <w:fldChar w:fldCharType="begin"/>
+                  </w:r>
+                  <w:r>
+                    <w:instrText xml:space="preserve"> SEQ Figure \* ARABIC </w:instrText>
+                  </w:r>
+                  <w:r>
+                    <w:fldChar w:fldCharType="separate"/>
+                  </w:r>
+                  <w:r>
+                    <w:rPr>
+                      <w:noProof/>
+                    </w:rPr>
+                    <w:t>1</w:t>
+                  </w:r>
+                  <w:r>
+                    <w:rPr>
+                      <w:noProof/>
+                    </w:rPr>
+                    <w:fldChar w:fldCharType="end"/>
+                  </w:r>
                   <w:r>
                     <w:t>: "Labyrinth Puzzle", from XKCD (</w:t>
                   </w:r>
@@ -1201,11 +1275,7 @@
         <w:t xml:space="preserve">.  </w:t>
       </w:r>
       <w:r>
-        <w:t xml:space="preserve">Some of those mentioned were </w:t>
-      </w:r>
-      <w:r>
-        <w:lastRenderedPageBreak/>
-        <w:t>Minesweeper, a game bundled with Windows since 1989</w:t>
+        <w:t>Some of those mentioned were Minesweeper, a game bundled with Windows since 1989</w:t>
       </w:r>
       <w:r>
         <w:rPr>
@@ -1222,7 +1292,15 @@
         <w:t>What I was looking for was an original concept that would challenge the user into actually thinking about their next move</w:t>
       </w:r>
       <w:r>
-        <w:t>.  S-kuru was in a few parts i</w:t>
+        <w:t>.  S-</w:t>
+      </w:r>
+      <w:proofErr w:type="spellStart"/>
+      <w:r>
+        <w:t>kuru</w:t>
+      </w:r>
+      <w:proofErr w:type="spellEnd"/>
+      <w:r>
+        <w:t xml:space="preserve"> was in a few parts i</w:t>
       </w:r>
       <w:r>
         <w:t xml:space="preserve">nspired by </w:t>
@@ -1267,6 +1345,7 @@
     <w:p/>
     <w:p>
       <w:r>
+        <w:lastRenderedPageBreak/>
         <w:t xml:space="preserve">Throughout this report I </w:t>
       </w:r>
       <w:r>
@@ -1360,6 +1439,7 @@
     <w:p>
       <w:pPr>
         <w:pStyle w:val="Quote"/>
+        <w:ind w:left="720"/>
       </w:pPr>
       <w:r>
         <w:t xml:space="preserve">The aim of </w:t>
@@ -1374,7 +1454,15 @@
         <w:t xml:space="preserve"> </w:t>
       </w:r>
       <w:r>
-        <w:t xml:space="preserve"> There are multiple coloured balls and exits; blue ball will only use the blue exit. </w:t>
+        <w:t xml:space="preserve"> There are multiple </w:t>
+      </w:r>
+      <w:proofErr w:type="spellStart"/>
+      <w:r>
+        <w:t>coloured</w:t>
+      </w:r>
+      <w:proofErr w:type="spellEnd"/>
+      <w:r>
+        <w:t xml:space="preserve"> balls and exits; blue ball will only use the blue exit. </w:t>
       </w:r>
       <w:r>
         <w:t xml:space="preserve"> </w:t>
@@ -1385,7 +1473,6 @@
     </w:p>
     <w:p>
       <w:r>
-        <w:lastRenderedPageBreak/>
         <w:t xml:space="preserve">This is </w:t>
       </w:r>
       <w:r>
@@ -1407,7 +1494,15 @@
         <w:t xml:space="preserve">.  </w:t>
       </w:r>
       <w:r>
-        <w:t>The introduction of different coloured balls and circles was not made until fairly late in the process, but it adds much to the game that will prevent any repetition in levels</w:t>
+        <w:t xml:space="preserve">The introduction of different </w:t>
+      </w:r>
+      <w:proofErr w:type="spellStart"/>
+      <w:r>
+        <w:t>coloured</w:t>
+      </w:r>
+      <w:proofErr w:type="spellEnd"/>
+      <w:r>
+        <w:t xml:space="preserve"> balls and circles was not made until fairly late in the process, but it adds much to the game that will prevent any repetition in levels</w:t>
       </w:r>
       <w:r>
         <w:t xml:space="preserve">.  </w:t>
@@ -1465,7 +1560,7 @@
       <w:pPr>
         <w:pStyle w:val="Heading2"/>
       </w:pPr>
-      <w:bookmarkStart w:id="4" w:name="_Toc286826587"/>
+      <w:bookmarkStart w:id="4" w:name="_Toc288033585"/>
       <w:r>
         <w:t>Investigate</w:t>
       </w:r>
@@ -1475,7 +1570,7 @@
       <w:pPr>
         <w:pStyle w:val="Heading3"/>
       </w:pPr>
-      <w:bookmarkStart w:id="5" w:name="_Toc286826588"/>
+      <w:bookmarkStart w:id="5" w:name="_Toc288033586"/>
       <w:r>
         <w:t>Needs of Users</w:t>
       </w:r>
@@ -1548,7 +1643,22 @@
     </w:p>
     <w:p>
       <w:r>
-        <w:t>The survey asked how do users play games, and for how many hours each week</w:t>
+        <w:t>As the project specifications indicated that the software solution had to be a game, it was logical for the</w:t>
+      </w:r>
+      <w:r>
+        <w:t xml:space="preserve"> survey </w:t>
+      </w:r>
+      <w:r>
+        <w:t>to ask</w:t>
+      </w:r>
+      <w:r>
+        <w:t xml:space="preserve"> how </w:t>
+      </w:r>
+      <w:r>
+        <w:t>the potential</w:t>
+      </w:r>
+      <w:r>
+        <w:t xml:space="preserve"> users play games, and for how many hours each week</w:t>
       </w:r>
       <w:r>
         <w:t xml:space="preserve">.  </w:t>
@@ -1562,7 +1672,6 @@
         <w:rPr>
           <w:noProof/>
         </w:rPr>
-        <w:lastRenderedPageBreak/>
         <w:pict>
           <v:shape id="Text Box 6" o:spid="_x0000_s1027" type="#_x0000_t202" style="position:absolute;margin-left:7.5pt;margin-top:161.95pt;width:258pt;height:.05pt;z-index:251663360;visibility:visible;mso-wrap-style:square;mso-wrap-distance-left:9pt;mso-wrap-distance-top:0;mso-wrap-distance-right:9pt;mso-wrap-distance-bottom:0;mso-position-horizontal:absolute;mso-position-horizontal-relative:text;mso-position-vertical:absolute;mso-position-vertical-relative:text;v-text-anchor:top" o:gfxdata="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" stroked="f">
             <v:textbox style="mso-fit-shape-to-text:t" inset="0,0,0,0">
@@ -1581,14 +1690,27 @@
                   <w:r>
                     <w:t xml:space="preserve">Figure </w:t>
                   </w:r>
-                  <w:fldSimple w:instr=" SEQ Figure \* ARABIC ">
-                    <w:r>
-                      <w:rPr>
-                        <w:noProof/>
-                      </w:rPr>
-                      <w:t>2</w:t>
-                    </w:r>
-                  </w:fldSimple>
+                  <w:r>
+                    <w:fldChar w:fldCharType="begin"/>
+                  </w:r>
+                  <w:r>
+                    <w:instrText xml:space="preserve"> SEQ Figure \* ARABIC </w:instrText>
+                  </w:r>
+                  <w:r>
+                    <w:fldChar w:fldCharType="separate"/>
+                  </w:r>
+                  <w:r>
+                    <w:rPr>
+                      <w:noProof/>
+                    </w:rPr>
+                    <w:t>2</w:t>
+                  </w:r>
+                  <w:r>
+                    <w:rPr>
+                      <w:noProof/>
+                    </w:rPr>
+                    <w:fldChar w:fldCharType="end"/>
+                  </w:r>
                   <w:bookmarkEnd w:id="6"/>
                   <w:r>
                     <w:t>: Hours spent gaming per week</w:t>
@@ -1679,7 +1801,11 @@
         <w:t xml:space="preserve"> </w:t>
       </w:r>
       <w:r>
-        <w:t>From the results 71% of people play less than 6 hours per week (which I would classify as a 'casual' gamer), so the game has to have easy save/load points, to enable users to put down the game and come back at a later date/time.</w:t>
+        <w:t xml:space="preserve">From the results 71% of people play less than 6 hours per week (which I would classify as a 'casual' gamer), so the game has to have easy save/load points, to enable users to put down </w:t>
+      </w:r>
+      <w:r>
+        <w:lastRenderedPageBreak/>
+        <w:t>the game and come back at a later date/time.</w:t>
       </w:r>
     </w:p>
     <w:p>
@@ -1763,11 +1889,23 @@
         <w:footnoteReference w:id="3"/>
       </w:r>
       <w:r>
-        <w:t xml:space="preserve">.  In the same way, game genres vary; however for this survey I labelled games according to their gameplay style as opposed to their content.  In this way, I came up with nine major categories that I </w:t>
-      </w:r>
-      <w:r>
-        <w:lastRenderedPageBreak/>
-        <w:t>felt were sufficient to categorise most games.  This question was structured as a ‘matrix’, meaning that each option could be given a rating out of 5 according to how much the respondent plays or enjoys that genre of games.</w:t>
+        <w:t xml:space="preserve">.  In the same way, game genres vary; however for this survey I </w:t>
+      </w:r>
+      <w:proofErr w:type="spellStart"/>
+      <w:r>
+        <w:t>labelled</w:t>
+      </w:r>
+      <w:proofErr w:type="spellEnd"/>
+      <w:r>
+        <w:t xml:space="preserve"> games according to their gameplay style as opposed to their content.  In this way, I came up with nine major categories that I felt were sufficient to </w:t>
+      </w:r>
+      <w:proofErr w:type="spellStart"/>
+      <w:r>
+        <w:t>categorise</w:t>
+      </w:r>
+      <w:proofErr w:type="spellEnd"/>
+      <w:r>
+        <w:t xml:space="preserve"> most games.  This question was structured as a ‘matrix’, meaning that each option could be given a rating out of 5 according to how much the respondent plays or enjoys that genre of games.</w:t>
       </w:r>
     </w:p>
     <w:p>
@@ -1792,14 +1930,27 @@
                   <w:r>
                     <w:t xml:space="preserve">Figure </w:t>
                   </w:r>
-                  <w:fldSimple w:instr=" SEQ Figure \* ARABIC ">
-                    <w:r>
-                      <w:rPr>
-                        <w:noProof/>
-                      </w:rPr>
-                      <w:t>3</w:t>
-                    </w:r>
-                  </w:fldSimple>
+                  <w:r>
+                    <w:fldChar w:fldCharType="begin"/>
+                  </w:r>
+                  <w:r>
+                    <w:instrText xml:space="preserve"> SEQ Figure \* ARABIC </w:instrText>
+                  </w:r>
+                  <w:r>
+                    <w:fldChar w:fldCharType="separate"/>
+                  </w:r>
+                  <w:r>
+                    <w:rPr>
+                      <w:noProof/>
+                    </w:rPr>
+                    <w:t>3</w:t>
+                  </w:r>
+                  <w:r>
+                    <w:rPr>
+                      <w:noProof/>
+                    </w:rPr>
+                    <w:fldChar w:fldCharType="end"/>
+                  </w:r>
                   <w:bookmarkEnd w:id="10"/>
                   <w:r>
                     <w:t>: Ranked scores of popular game genres</w:t>
@@ -1913,14 +2064,27 @@
                   <w:r>
                     <w:t xml:space="preserve">Figure </w:t>
                   </w:r>
-                  <w:fldSimple w:instr=" SEQ Figure \* ARABIC ">
-                    <w:r>
-                      <w:rPr>
-                        <w:noProof/>
-                      </w:rPr>
-                      <w:t>4</w:t>
-                    </w:r>
-                  </w:fldSimple>
+                  <w:r>
+                    <w:fldChar w:fldCharType="begin"/>
+                  </w:r>
+                  <w:r>
+                    <w:instrText xml:space="preserve"> SEQ Figure \* ARABIC </w:instrText>
+                  </w:r>
+                  <w:r>
+                    <w:fldChar w:fldCharType="separate"/>
+                  </w:r>
+                  <w:r>
+                    <w:rPr>
+                      <w:noProof/>
+                    </w:rPr>
+                    <w:t>4</w:t>
+                  </w:r>
+                  <w:r>
+                    <w:rPr>
+                      <w:noProof/>
+                    </w:rPr>
+                    <w:fldChar w:fldCharType="end"/>
+                  </w:r>
                   <w:bookmarkEnd w:id="13"/>
                   <w:r>
                     <w:t>: Do you play or enjoy puzzle games?</w:t>
@@ -1965,20 +2129,52 @@
         </w:drawing>
       </w:r>
       <w:r>
-        <w:t>position on the horizontal plane (you walk forwards, time goes forwards, you go backwards and time, well you get the point) and build all these elaborate puzzles around it that you really had to think to solve.  So keep a minimal amount of mechanics and do something cool with them.</w:t>
+        <w:t xml:space="preserve">position on the horizontal plane (you walk forwards, time goes forwards, you go backwards and time, well you get the point) and build all these elaborate puzzles around it that you really had to think to solve.  So keep a minimal amount of mechanics and </w:t>
+      </w:r>
+      <w:proofErr w:type="gramStart"/>
+      <w:r>
+        <w:t>do</w:t>
+      </w:r>
+      <w:proofErr w:type="gramEnd"/>
+      <w:r>
+        <w:t xml:space="preserve"> something cool with them.</w:t>
       </w:r>
     </w:p>
     <w:p>
       <w:r>
-        <w:t>Most of the responses, in fact, all commented on how puzzle games are played differently to any other genre.  For example, one respondent described first-person shooters as “HEY LOOK I SHOOT YOU NOW BANG BANG BANG”.  The only negative open response that I received was this:</w:t>
+        <w:t xml:space="preserve">Most of the responses, in fact, all commented on how puzzle games are played differently to any other genre.  For example, one respondent described first-person shooters as “HEY LOOK I SHOOT YOU NOW BANG </w:t>
+      </w:r>
+      <w:proofErr w:type="spellStart"/>
+      <w:proofErr w:type="gramStart"/>
+      <w:r>
+        <w:t>BANG</w:t>
+      </w:r>
+      <w:proofErr w:type="spellEnd"/>
+      <w:proofErr w:type="gramEnd"/>
+      <w:r>
+        <w:t xml:space="preserve"> </w:t>
+      </w:r>
+      <w:proofErr w:type="spellStart"/>
+      <w:r>
+        <w:t>BANG</w:t>
+      </w:r>
+      <w:proofErr w:type="spellEnd"/>
+      <w:r>
+        <w:t>”.  The only negative open response that I received was this:</w:t>
       </w:r>
     </w:p>
     <w:p>
       <w:pPr>
         <w:pStyle w:val="Quote"/>
+        <w:ind w:left="720"/>
       </w:pPr>
-      <w:r>
-        <w:t>requires too much thought...</w:t>
+      <w:proofErr w:type="gramStart"/>
+      <w:r>
+        <w:t>requires</w:t>
+      </w:r>
+      <w:proofErr w:type="gramEnd"/>
+      <w:r>
+        <w:t xml:space="preserve"> too much thought...</w:t>
       </w:r>
     </w:p>
     <w:p>
@@ -2007,7 +2203,36 @@
         <w:t xml:space="preserve"> to finally begin creating</w:t>
       </w:r>
       <w:r>
-        <w:t xml:space="preserve"> S-kuru.</w:t>
+        <w:t xml:space="preserve"> S-</w:t>
+      </w:r>
+      <w:proofErr w:type="spellStart"/>
+      <w:r>
+        <w:t>kuru</w:t>
+      </w:r>
+      <w:proofErr w:type="spellEnd"/>
+      <w:r>
+        <w:t>.</w:t>
+      </w:r>
+      <w:r>
+        <w:t xml:space="preserve">  There is also emerging evidence amongst the scientific community that a well-developed puzzle game can help </w:t>
+      </w:r>
+      <w:r>
+        <w:t xml:space="preserve">children’s </w:t>
+      </w:r>
+      <w:r>
+        <w:t>(and teenagers’) brain development</w:t>
+      </w:r>
+      <w:r>
+        <w:t>, including deep analytical problem-solving skills</w:t>
+      </w:r>
+      <w:r>
+        <w:rPr>
+          <w:rStyle w:val="FootnoteReference"/>
+        </w:rPr>
+        <w:footnoteReference w:id="4"/>
+      </w:r>
+      <w:r>
+        <w:t>.</w:t>
       </w:r>
     </w:p>
     <w:p>
@@ -2027,7 +2252,6 @@
           <w:noProof/>
           <w:lang w:val="en-AU" w:eastAsia="en-AU" w:bidi="ar-SA"/>
         </w:rPr>
-        <w:lastRenderedPageBreak/>
         <w:drawing>
           <wp:anchor distT="0" distB="0" distL="114300" distR="114300" simplePos="0" relativeHeight="251672576" behindDoc="0" locked="0" layoutInCell="1" allowOverlap="1" wp14:anchorId="1019B646" wp14:editId="457252A7">
             <wp:simplePos x="0" y="0"/>
@@ -2080,14 +2304,27 @@
                   <w:r>
                     <w:t xml:space="preserve">Figure </w:t>
                   </w:r>
-                  <w:fldSimple w:instr=" SEQ Figure \* ARABIC ">
-                    <w:r>
-                      <w:rPr>
-                        <w:noProof/>
-                      </w:rPr>
-                      <w:t>5</w:t>
-                    </w:r>
-                  </w:fldSimple>
+                  <w:r>
+                    <w:fldChar w:fldCharType="begin"/>
+                  </w:r>
+                  <w:r>
+                    <w:instrText xml:space="preserve"> SEQ Figure \* ARABIC </w:instrText>
+                  </w:r>
+                  <w:r>
+                    <w:fldChar w:fldCharType="separate"/>
+                  </w:r>
+                  <w:r>
+                    <w:rPr>
+                      <w:noProof/>
+                    </w:rPr>
+                    <w:t>5</w:t>
+                  </w:r>
+                  <w:r>
+                    <w:rPr>
+                      <w:noProof/>
+                    </w:rPr>
+                    <w:fldChar w:fldCharType="end"/>
+                  </w:r>
                   <w:bookmarkEnd w:id="16"/>
                   <w:r>
                     <w:t>: Importance of aspects of a game</w:t>
@@ -2140,10 +2377,60 @@
       </w:r>
     </w:p>
     <w:p>
+      <w:r>
+        <w:lastRenderedPageBreak/>
+        <w:t xml:space="preserve">This trend that is evident from this survey corresponds to real life and large-scale, triple-A titles also.  Editor in Chief of </w:t>
+      </w:r>
+      <w:r>
+        <w:rPr>
+          <w:rStyle w:val="IntenseEmphasis"/>
+        </w:rPr>
+        <w:t>Edge Magazine</w:t>
+      </w:r>
+      <w:r>
+        <w:t xml:space="preserve">, </w:t>
+      </w:r>
+      <w:r>
+        <w:t>Tony Mott had this to say about game design, which could also be interpreted as being true for any software solution</w:t>
+      </w:r>
+      <w:r>
+        <w:rPr>
+          <w:rStyle w:val="FootnoteReference"/>
+        </w:rPr>
+        <w:footnoteReference w:id="5"/>
+      </w:r>
+      <w:r>
+        <w:t>:</w:t>
+      </w:r>
+    </w:p>
+    <w:p>
+      <w:pPr>
+        <w:pStyle w:val="Quote"/>
+        <w:ind w:left="720"/>
+        <w:rPr>
+          <w:rStyle w:val="IntenseEmphasis"/>
+          <w:b w:val="0"/>
+          <w:bCs w:val="0"/>
+          <w:i/>
+          <w:iCs/>
+          <w:color w:val="000000" w:themeColor="text1"/>
+        </w:rPr>
+      </w:pPr>
+      <w:r>
+        <w:rPr>
+          <w:rStyle w:val="Emphasis"/>
+        </w:rPr>
+        <w:t>Ocarina of Time</w:t>
+      </w:r>
+      <w:r>
+        <w:t xml:space="preserve"> is nearly ten years old, but its position at the top slot in Edge’s 100 Best Videogames shows that great game design does not age.  In visual terms, it obviously cannot compete with today’s Xbox 360 and PS3 productions, but, as with many classics, its appeal is about so much more than its appearance.</w:t>
+      </w:r>
+    </w:p>
+    <w:p>
       <w:pPr>
         <w:pStyle w:val="Heading3"/>
       </w:pPr>
-      <w:bookmarkStart w:id="20" w:name="_Toc286826589"/>
+      <w:bookmarkStart w:id="20" w:name="_Toc288033587"/>
       <w:r>
         <w:t>Objectives of the Software Solution</w:t>
       </w:r>
@@ -2151,13 +2438,29 @@
     </w:p>
     <w:p>
       <w:r>
-        <w:t xml:space="preserve">From the results given during the survey I am able to formulate some measureable objectives that I was S-kuru to achieve.  I do not feel that these are easily obtainable (otherwise all software </w:t>
+        <w:t>From the results given during the survey I am able to formulate some measureable objectives that I was S-</w:t>
+      </w:r>
+      <w:proofErr w:type="spellStart"/>
+      <w:r>
+        <w:t>kuru</w:t>
+      </w:r>
+      <w:proofErr w:type="spellEnd"/>
+      <w:r>
+        <w:t xml:space="preserve"> to achieve.  I do not feel that these are easily obtainable (otherwise all software </w:t>
       </w:r>
       <w:r>
         <w:t>solutions</w:t>
       </w:r>
       <w:r>
-        <w:t xml:space="preserve"> would implement them), however it is not outside my reach by any means.</w:t>
+        <w:t xml:space="preserve"> would implement them)</w:t>
+      </w:r>
+      <w:proofErr w:type="gramStart"/>
+      <w:r>
+        <w:t>,</w:t>
+      </w:r>
+      <w:proofErr w:type="gramEnd"/>
+      <w:r>
+        <w:t xml:space="preserve"> however it is not outside my reach by any means.</w:t>
       </w:r>
     </w:p>
     <w:p>
@@ -2175,11 +2478,7 @@
         <w:t>Simplicity of Use</w:t>
       </w:r>
       <w:r>
-        <w:t xml:space="preserve"> – the game must flow and play smoothly, and the controls must be intuitive. Not only in which button does what, but in (for example) </w:t>
-      </w:r>
-      <w:r>
-        <w:lastRenderedPageBreak/>
-        <w:t>how fast a circle grows as the user holds their mouse down.</w:t>
+        <w:t xml:space="preserve"> – the game must flow and play smoothly, and the controls must be intuitive. Not only in which button does what, but in (for example) how fast a circle grows as the user holds their mouse down.</w:t>
       </w:r>
       <w:r>
         <w:t xml:space="preserve">  More measureable aspects of this include:</w:t>
@@ -2290,7 +2589,13 @@
         <w:rPr>
           <w:b/>
         </w:rPr>
-        <w:t>Consistency whilst constantly changing</w:t>
+        <w:t xml:space="preserve">Consistency whilst constantly </w:t>
+      </w:r>
+      <w:r>
+        <w:rPr>
+          <w:b/>
+        </w:rPr>
+        <w:t>evolving</w:t>
       </w:r>
       <w:r>
         <w:t xml:space="preserve"> – the game should shift and change constantly so as to be become stagnant and dull. Throughout this change, however, the gameplay </w:t>
@@ -2309,7 +2614,7 @@
       <w:pPr>
         <w:pStyle w:val="Heading2"/>
       </w:pPr>
-      <w:bookmarkStart w:id="21" w:name="_Toc286826590"/>
+      <w:bookmarkStart w:id="21" w:name="_Toc288033588"/>
       <w:r>
         <w:t>Proposed Solutions</w:t>
       </w:r>
@@ -2348,20 +2653,20 @@
         <w:t xml:space="preserve">. </w:t>
       </w:r>
       <w:r>
-        <w:t xml:space="preserve">In this game, a mix of puzzle and </w:t>
-      </w:r>
-      <w:r>
-        <w:lastRenderedPageBreak/>
-        <w:t>adventure all tied together with a compelling and strong storyline create a fantastic game that is among the best of all time.</w:t>
+        <w:t>In this game, a mix of puzzle and adventure all tied together with a compelling and strong storyline create a fantastic game that is among the best of all time.</w:t>
       </w:r>
       <w:r>
         <w:rPr>
           <w:rStyle w:val="FootnoteReference"/>
         </w:rPr>
-        <w:footnoteReference w:id="4"/>
-      </w:r>
-      <w:r>
-        <w:t xml:space="preserve"> To create a game on such a scale as </w:t>
+        <w:footnoteReference w:id="6"/>
+      </w:r>
+      <w:r>
+        <w:t xml:space="preserve"> To </w:t>
+      </w:r>
+      <w:r>
+        <w:lastRenderedPageBreak/>
+        <w:t xml:space="preserve">create a game on such a scale as </w:t>
       </w:r>
       <w:r>
         <w:rPr>
@@ -2380,7 +2685,7 @@
       <w:pPr>
         <w:pStyle w:val="Heading2"/>
       </w:pPr>
-      <w:bookmarkStart w:id="22" w:name="_Toc286826591"/>
+      <w:bookmarkStart w:id="22" w:name="_Toc288033589"/>
       <w:r>
         <w:t>Feasibility Study</w:t>
       </w:r>
@@ -2414,11 +2719,9 @@
             <w:tcW w:w="1848" w:type="dxa"/>
           </w:tcPr>
           <w:p>
-            <w:bookmarkStart w:id="23" w:name="_Toc286826592"/>
             <w:r>
               <w:t>Point to Address</w:t>
             </w:r>
-            <w:bookmarkEnd w:id="23"/>
           </w:p>
         </w:tc>
         <w:tc>
@@ -2430,11 +2733,14 @@
             <w:pPr>
               <w:cnfStyle w:val="100000000000" w:firstRow="1" w:lastRow="0" w:firstColumn="0" w:lastColumn="0" w:oddVBand="0" w:evenVBand="0" w:oddHBand="0" w:evenHBand="0" w:firstRowFirstColumn="0" w:firstRowLastColumn="0" w:lastRowFirstColumn="0" w:lastRowLastColumn="0"/>
             </w:pPr>
-            <w:bookmarkStart w:id="24" w:name="_Toc286826593"/>
-            <w:r>
-              <w:t>S-kuru</w:t>
-            </w:r>
-            <w:bookmarkEnd w:id="24"/>
+            <w:r>
+              <w:t>S-</w:t>
+            </w:r>
+            <w:proofErr w:type="spellStart"/>
+            <w:r>
+              <w:t>kuru</w:t>
+            </w:r>
+            <w:proofErr w:type="spellEnd"/>
           </w:p>
         </w:tc>
         <w:tc>
@@ -2446,11 +2752,9 @@
             <w:pPr>
               <w:cnfStyle w:val="100000000000" w:firstRow="1" w:lastRow="0" w:firstColumn="0" w:lastColumn="0" w:oddVBand="0" w:evenVBand="0" w:oddHBand="0" w:evenHBand="0" w:firstRowFirstColumn="0" w:firstRowLastColumn="0" w:lastRowFirstColumn="0" w:lastRowLastColumn="0"/>
             </w:pPr>
-            <w:bookmarkStart w:id="25" w:name="_Toc286826594"/>
             <w:r>
               <w:t>RPG</w:t>
             </w:r>
-            <w:bookmarkEnd w:id="25"/>
           </w:p>
         </w:tc>
       </w:tr>
@@ -2504,7 +2808,15 @@
               <w:cnfStyle w:val="000000100000" w:firstRow="0" w:lastRow="0" w:firstColumn="0" w:lastColumn="0" w:oddVBand="0" w:evenVBand="0" w:oddHBand="1" w:evenHBand="0" w:firstRowFirstColumn="0" w:firstRowLastColumn="0" w:lastRowFirstColumn="0" w:lastRowLastColumn="0"/>
             </w:pPr>
             <w:r>
-              <w:t>Featuring (by definition) a large variety of possible interactions with the environment, the sheer amount of events to cater for would make the task a major undertaking. An engaging story, similar to the level design in S-kuru would depend on the skill of the writer.</w:t>
+              <w:t>Featuring (by definition) a large variety of possible interactions with the environment, the sheer amount of events to cater for would make the task a major undertaking. An engaging story, similar to the level design in S-</w:t>
+            </w:r>
+            <w:proofErr w:type="spellStart"/>
+            <w:r>
+              <w:t>kuru</w:t>
+            </w:r>
+            <w:proofErr w:type="spellEnd"/>
+            <w:r>
+              <w:t xml:space="preserve"> would depend on the skill of the writer.</w:t>
             </w:r>
           </w:p>
         </w:tc>
@@ -2552,11 +2864,7 @@
               <w:t>optimised</w:t>
             </w:r>
             <w:r>
-              <w:t xml:space="preserve"> code have showed that the physics engine can run at 60fps with 3 circles and 25 balls </w:t>
-            </w:r>
-            <w:r>
-              <w:lastRenderedPageBreak/>
-              <w:t>without lag – far outside the operational requirements within the game.</w:t>
+              <w:t xml:space="preserve"> code have showed that the physics engine can run at 60fps with 3 circles and 25 balls without lag – far outside the operational requirements within the game.</w:t>
             </w:r>
           </w:p>
         </w:tc>
@@ -2569,7 +2877,6 @@
               <w:cnfStyle w:val="000000000000" w:firstRow="0" w:lastRow="0" w:firstColumn="0" w:lastColumn="0" w:oddVBand="0" w:evenVBand="0" w:oddHBand="0" w:evenHBand="0" w:firstRowFirstColumn="0" w:firstRowLastColumn="0" w:lastRowFirstColumn="0" w:lastRowLastColumn="0"/>
             </w:pPr>
             <w:r>
-              <w:lastRenderedPageBreak/>
               <w:t>9.5</w:t>
             </w:r>
           </w:p>
@@ -2583,11 +2890,15 @@
               <w:cnfStyle w:val="000000000000" w:firstRow="0" w:lastRow="0" w:firstColumn="0" w:lastColumn="0" w:oddVBand="0" w:evenVBand="0" w:oddHBand="0" w:evenHBand="0" w:firstRowFirstColumn="0" w:firstRowLastColumn="0" w:lastRowFirstColumn="0" w:lastRowLastColumn="0"/>
             </w:pPr>
             <w:r>
-              <w:t xml:space="preserve">Depending on whether the game would be 2D or 3D based, the hardware requirements would vary.  Having said this, even low-end modern computers can run semi-complex 3D </w:t>
-            </w:r>
-            <w:r>
-              <w:lastRenderedPageBreak/>
-              <w:t>games (as most new computers come with on-board graphics), so this would be of little issue.</w:t>
+              <w:t xml:space="preserve">Depending on whether the game would be 2D or 3D </w:t>
+            </w:r>
+            <w:proofErr w:type="gramStart"/>
+            <w:r>
+              <w:t>based,</w:t>
+            </w:r>
+            <w:proofErr w:type="gramEnd"/>
+            <w:r>
+              <w:t xml:space="preserve"> the hardware requirements would vary.  Having said this, even low-end modern computers can run semi-complex 3D games (as most new computers come with on-board graphics), so this would be of little issue.</w:t>
             </w:r>
           </w:p>
         </w:tc>
@@ -2600,7 +2911,6 @@
               <w:cnfStyle w:val="000000000000" w:firstRow="0" w:lastRow="0" w:firstColumn="0" w:lastColumn="0" w:oddVBand="0" w:evenVBand="0" w:oddHBand="0" w:evenHBand="0" w:firstRowFirstColumn="0" w:firstRowLastColumn="0" w:lastRowFirstColumn="0" w:lastRowLastColumn="0"/>
             </w:pPr>
             <w:r>
-              <w:lastRenderedPageBreak/>
               <w:t>9</w:t>
             </w:r>
           </w:p>
@@ -2617,7 +2927,6 @@
           </w:tcPr>
           <w:p>
             <w:r>
-              <w:lastRenderedPageBreak/>
               <w:t>Is the project financially feasible?</w:t>
             </w:r>
           </w:p>
@@ -2657,10 +2966,14 @@
               <w:cnfStyle w:val="000000100000" w:firstRow="0" w:lastRow="0" w:firstColumn="0" w:lastColumn="0" w:oddVBand="0" w:evenVBand="0" w:oddHBand="1" w:evenHBand="0" w:firstRowFirstColumn="0" w:firstRowLastColumn="0" w:lastRowFirstColumn="0" w:lastRowLastColumn="0"/>
             </w:pPr>
             <w:r>
-              <w:t>This game, because of the epic scale, would require a large development studio, though it would be practically guaranteed of commercial success.</w:t>
-            </w:r>
-            <w:bookmarkStart w:id="26" w:name="_GoBack"/>
-            <w:bookmarkEnd w:id="26"/>
+              <w:t>This game, because of the epic scale, would require a large development studio</w:t>
+            </w:r>
+            <w:r>
+              <w:t xml:space="preserve"> (which is expensive)</w:t>
+            </w:r>
+            <w:r>
+              <w:t>, though it would be practically guaranteed of commercial success.</w:t>
+            </w:r>
           </w:p>
         </w:tc>
         <w:tc>
@@ -2671,6 +2984,9 @@
             <w:pPr>
               <w:cnfStyle w:val="000000100000" w:firstRow="0" w:lastRow="0" w:firstColumn="0" w:lastColumn="0" w:oddVBand="0" w:evenVBand="0" w:oddHBand="1" w:evenHBand="0" w:firstRowFirstColumn="0" w:firstRowLastColumn="0" w:lastRowFirstColumn="0" w:lastRowLastColumn="0"/>
             </w:pPr>
+            <w:r>
+              <w:t>8</w:t>
+            </w:r>
           </w:p>
         </w:tc>
       </w:tr>
@@ -2680,7 +2996,11 @@
             <w:cnfStyle w:val="001000000000" w:firstRow="0" w:lastRow="0" w:firstColumn="1" w:lastColumn="0" w:oddVBand="0" w:evenVBand="0" w:oddHBand="0" w:evenHBand="0" w:firstRowFirstColumn="0" w:firstRowLastColumn="0" w:lastRowFirstColumn="0" w:lastRowLastColumn="0"/>
             <w:tcW w:w="1848" w:type="dxa"/>
           </w:tcPr>
-          <w:p/>
+          <w:p>
+            <w:r>
+              <w:t>Can it be completed in the required time frame?</w:t>
+            </w:r>
+          </w:p>
         </w:tc>
         <w:tc>
           <w:tcPr>
@@ -2690,6 +3010,13 @@
             <w:pPr>
               <w:cnfStyle w:val="000000000000" w:firstRow="0" w:lastRow="0" w:firstColumn="0" w:lastColumn="0" w:oddVBand="0" w:evenVBand="0" w:oddHBand="0" w:evenHBand="0" w:firstRowFirstColumn="0" w:firstRowLastColumn="0" w:lastRowFirstColumn="0" w:lastRowLastColumn="0"/>
             </w:pPr>
+            <w:r>
+              <w:t xml:space="preserve">Development will take several months, however once the physics engine and the game framework is created, levels can be created both by the </w:t>
+            </w:r>
+            <w:r>
+              <w:lastRenderedPageBreak/>
+              <w:t>Programmers and by dedicated level designers, shortening development time.</w:t>
+            </w:r>
           </w:p>
         </w:tc>
         <w:tc>
@@ -2700,6 +3027,10 @@
             <w:pPr>
               <w:cnfStyle w:val="000000000000" w:firstRow="0" w:lastRow="0" w:firstColumn="0" w:lastColumn="0" w:oddVBand="0" w:evenVBand="0" w:oddHBand="0" w:evenHBand="0" w:firstRowFirstColumn="0" w:firstRowLastColumn="0" w:lastRowFirstColumn="0" w:lastRowLastColumn="0"/>
             </w:pPr>
+            <w:r>
+              <w:lastRenderedPageBreak/>
+              <w:t>8</w:t>
+            </w:r>
           </w:p>
         </w:tc>
         <w:tc>
@@ -2710,6 +3041,25 @@
             <w:pPr>
               <w:cnfStyle w:val="000000000000" w:firstRow="0" w:lastRow="0" w:firstColumn="0" w:lastColumn="0" w:oddVBand="0" w:evenVBand="0" w:oddHBand="0" w:evenHBand="0" w:firstRowFirstColumn="0" w:firstRowLastColumn="0" w:lastRowFirstColumn="0" w:lastRowLastColumn="0"/>
             </w:pPr>
+            <w:r>
+              <w:t xml:space="preserve">Due to the nature of the Structured Development Cycle that is required when working with a large team of developers, the time frame for </w:t>
+            </w:r>
+            <w:r>
+              <w:lastRenderedPageBreak/>
+              <w:t>this solution would</w:t>
+            </w:r>
+            <w:r>
+              <w:t xml:space="preserve"> be immense</w:t>
+            </w:r>
+            <w:r>
+              <w:rPr>
+                <w:rStyle w:val="FootnoteReference"/>
+              </w:rPr>
+              <w:footnoteReference w:id="7"/>
+            </w:r>
+            <w:r>
+              <w:t>.</w:t>
+            </w:r>
           </w:p>
         </w:tc>
         <w:tc>
@@ -2720,6 +3070,10 @@
             <w:pPr>
               <w:cnfStyle w:val="000000000000" w:firstRow="0" w:lastRow="0" w:firstColumn="0" w:lastColumn="0" w:oddVBand="0" w:evenVBand="0" w:oddHBand="0" w:evenHBand="0" w:firstRowFirstColumn="0" w:firstRowLastColumn="0" w:lastRowFirstColumn="0" w:lastRowLastColumn="0"/>
             </w:pPr>
+            <w:r>
+              <w:lastRenderedPageBreak/>
+              <w:t>4</w:t>
+            </w:r>
           </w:p>
         </w:tc>
       </w:tr>
@@ -2732,7 +3086,12 @@
             <w:cnfStyle w:val="001000000000" w:firstRow="0" w:lastRow="0" w:firstColumn="1" w:lastColumn="0" w:oddVBand="0" w:evenVBand="0" w:oddHBand="0" w:evenHBand="0" w:firstRowFirstColumn="0" w:firstRowLastColumn="0" w:lastRowFirstColumn="0" w:lastRowLastColumn="0"/>
             <w:tcW w:w="1848" w:type="dxa"/>
           </w:tcPr>
-          <w:p/>
+          <w:p>
+            <w:r>
+              <w:lastRenderedPageBreak/>
+              <w:t>Are there any social and ethical issues to address?</w:t>
+            </w:r>
+          </w:p>
         </w:tc>
         <w:tc>
           <w:tcPr>
@@ -2742,6 +3101,59 @@
             <w:pPr>
               <w:cnfStyle w:val="000000100000" w:firstRow="0" w:lastRow="0" w:firstColumn="0" w:lastColumn="0" w:oddVBand="0" w:evenVBand="0" w:oddHBand="1" w:evenHBand="0" w:firstRowFirstColumn="0" w:firstRowLastColumn="0" w:lastRowFirstColumn="0" w:lastRowLastColumn="0"/>
             </w:pPr>
+            <w:r>
+              <w:t>Possible issues would include:</w:t>
+            </w:r>
+          </w:p>
+          <w:p>
+            <w:pPr>
+              <w:pStyle w:val="ListParagraph"/>
+              <w:numPr>
+                <w:ilvl w:val="0"/>
+                <w:numId w:val="2"/>
+              </w:numPr>
+              <w:ind w:left="420" w:hanging="283"/>
+              <w:cnfStyle w:val="000000100000" w:firstRow="0" w:lastRow="0" w:firstColumn="0" w:lastColumn="0" w:oddVBand="0" w:evenVBand="0" w:oddHBand="1" w:evenHBand="0" w:firstRowFirstColumn="0" w:firstRowLastColumn="0" w:lastRowFirstColumn="0" w:lastRowLastColumn="0"/>
+            </w:pPr>
+            <w:r>
+              <w:t>Cheating will be easy, as levels are stored as plain-text files</w:t>
+            </w:r>
+          </w:p>
+          <w:p>
+            <w:pPr>
+              <w:pStyle w:val="ListParagraph"/>
+              <w:numPr>
+                <w:ilvl w:val="0"/>
+                <w:numId w:val="2"/>
+              </w:numPr>
+              <w:ind w:left="420" w:hanging="283"/>
+              <w:cnfStyle w:val="000000100000" w:firstRow="0" w:lastRow="0" w:firstColumn="0" w:lastColumn="0" w:oddVBand="0" w:evenVBand="0" w:oddHBand="1" w:evenHBand="0" w:firstRowFirstColumn="0" w:firstRowLastColumn="0" w:lastRowFirstColumn="0" w:lastRowLastColumn="0"/>
+            </w:pPr>
+            <w:r>
+              <w:t>Viruses could use vulnerabilities in programming language (Python) or used modules (</w:t>
+            </w:r>
+            <w:proofErr w:type="spellStart"/>
+            <w:r>
+              <w:t>PyGame</w:t>
+            </w:r>
+            <w:proofErr w:type="spellEnd"/>
+            <w:r>
+              <w:t>, YAML) to infiltrate system as these are open-source</w:t>
+            </w:r>
+          </w:p>
+          <w:p>
+            <w:pPr>
+              <w:pStyle w:val="ListParagraph"/>
+              <w:numPr>
+                <w:ilvl w:val="0"/>
+                <w:numId w:val="2"/>
+              </w:numPr>
+              <w:ind w:left="420" w:hanging="283"/>
+              <w:cnfStyle w:val="000000100000" w:firstRow="0" w:lastRow="0" w:firstColumn="0" w:lastColumn="0" w:oddVBand="0" w:evenVBand="0" w:oddHBand="1" w:evenHBand="0" w:firstRowFirstColumn="0" w:firstRowLastColumn="0" w:lastRowFirstColumn="0" w:lastRowLastColumn="0"/>
+            </w:pPr>
+            <w:r>
+              <w:t>Incorrect use of licenses for these software packages</w:t>
+            </w:r>
           </w:p>
         </w:tc>
         <w:tc>
@@ -2752,6 +3164,9 @@
             <w:pPr>
               <w:cnfStyle w:val="000000100000" w:firstRow="0" w:lastRow="0" w:firstColumn="0" w:lastColumn="0" w:oddVBand="0" w:evenVBand="0" w:oddHBand="1" w:evenHBand="0" w:firstRowFirstColumn="0" w:firstRowLastColumn="0" w:lastRowFirstColumn="0" w:lastRowLastColumn="0"/>
             </w:pPr>
+            <w:r>
+              <w:t>6.5</w:t>
+            </w:r>
           </w:p>
         </w:tc>
         <w:tc>
@@ -2762,6 +3177,96 @@
             <w:pPr>
               <w:cnfStyle w:val="000000100000" w:firstRow="0" w:lastRow="0" w:firstColumn="0" w:lastColumn="0" w:oddVBand="0" w:evenVBand="0" w:oddHBand="1" w:evenHBand="0" w:firstRowFirstColumn="0" w:firstRowLastColumn="0" w:lastRowFirstColumn="0" w:lastRowLastColumn="0"/>
             </w:pPr>
+            <w:r>
+              <w:t>Possible issues would include:</w:t>
+            </w:r>
+          </w:p>
+          <w:p>
+            <w:pPr>
+              <w:pStyle w:val="ListParagraph"/>
+              <w:numPr>
+                <w:ilvl w:val="0"/>
+                <w:numId w:val="3"/>
+              </w:numPr>
+              <w:ind w:left="410" w:hanging="284"/>
+              <w:cnfStyle w:val="000000100000" w:firstRow="0" w:lastRow="0" w:firstColumn="0" w:lastColumn="0" w:oddVBand="0" w:evenVBand="0" w:oddHBand="1" w:evenHBand="0" w:firstRowFirstColumn="0" w:firstRowLastColumn="0" w:lastRowFirstColumn="0" w:lastRowLastColumn="0"/>
+            </w:pPr>
+            <w:r>
+              <w:t>Pricing of such a game</w:t>
+            </w:r>
+          </w:p>
+          <w:p>
+            <w:pPr>
+              <w:pStyle w:val="ListParagraph"/>
+              <w:numPr>
+                <w:ilvl w:val="0"/>
+                <w:numId w:val="3"/>
+              </w:numPr>
+              <w:ind w:left="410" w:hanging="284"/>
+              <w:cnfStyle w:val="000000100000" w:firstRow="0" w:lastRow="0" w:firstColumn="0" w:lastColumn="0" w:oddVBand="0" w:evenVBand="0" w:oddHBand="1" w:evenHBand="0" w:firstRowFirstColumn="0" w:firstRowLastColumn="0" w:lastRowFirstColumn="0" w:lastRowLastColumn="0"/>
+            </w:pPr>
+            <w:r>
+              <w:t>Gender bias</w:t>
+            </w:r>
+          </w:p>
+          <w:p>
+            <w:pPr>
+              <w:pStyle w:val="ListParagraph"/>
+              <w:numPr>
+                <w:ilvl w:val="0"/>
+                <w:numId w:val="3"/>
+              </w:numPr>
+              <w:ind w:left="410" w:hanging="284"/>
+              <w:cnfStyle w:val="000000100000" w:firstRow="0" w:lastRow="0" w:firstColumn="0" w:lastColumn="0" w:oddVBand="0" w:evenVBand="0" w:oddHBand="1" w:evenHBand="0" w:firstRowFirstColumn="0" w:firstRowLastColumn="0" w:lastRowFirstColumn="0" w:lastRowLastColumn="0"/>
+            </w:pPr>
+            <w:r>
+              <w:t>License Agreements</w:t>
+            </w:r>
+          </w:p>
+          <w:p>
+            <w:pPr>
+              <w:pStyle w:val="ListParagraph"/>
+              <w:numPr>
+                <w:ilvl w:val="0"/>
+                <w:numId w:val="3"/>
+              </w:numPr>
+              <w:ind w:left="410" w:hanging="284"/>
+              <w:cnfStyle w:val="000000100000" w:firstRow="0" w:lastRow="0" w:firstColumn="0" w:lastColumn="0" w:oddVBand="0" w:evenVBand="0" w:oddHBand="1" w:evenHBand="0" w:firstRowFirstColumn="0" w:firstRowLastColumn="0" w:lastRowFirstColumn="0" w:lastRowLastColumn="0"/>
+            </w:pPr>
+            <w:r>
+              <w:t>Workplace environment for development team</w:t>
+            </w:r>
+            <w:r>
+              <w:t xml:space="preserve"> (ergonomics)</w:t>
+            </w:r>
+          </w:p>
+          <w:p>
+            <w:pPr>
+              <w:pStyle w:val="ListParagraph"/>
+              <w:numPr>
+                <w:ilvl w:val="0"/>
+                <w:numId w:val="3"/>
+              </w:numPr>
+              <w:ind w:left="410" w:hanging="284"/>
+              <w:cnfStyle w:val="000000100000" w:firstRow="0" w:lastRow="0" w:firstColumn="0" w:lastColumn="0" w:oddVBand="0" w:evenVBand="0" w:oddHBand="1" w:evenHBand="0" w:firstRowFirstColumn="0" w:firstRowLastColumn="0" w:lastRowFirstColumn="0" w:lastRowLastColumn="0"/>
+            </w:pPr>
+            <w:r>
+              <w:t>Piracy</w:t>
+            </w:r>
+          </w:p>
+          <w:p>
+            <w:pPr>
+              <w:pStyle w:val="ListParagraph"/>
+              <w:numPr>
+                <w:ilvl w:val="0"/>
+                <w:numId w:val="3"/>
+              </w:numPr>
+              <w:ind w:left="410" w:hanging="284"/>
+              <w:cnfStyle w:val="000000100000" w:firstRow="0" w:lastRow="0" w:firstColumn="0" w:lastColumn="0" w:oddVBand="0" w:evenVBand="0" w:oddHBand="1" w:evenHBand="0" w:firstRowFirstColumn="0" w:firstRowLastColumn="0" w:lastRowFirstColumn="0" w:lastRowLastColumn="0"/>
+            </w:pPr>
+            <w:r>
+              <w:t>Virus distribution</w:t>
+            </w:r>
           </w:p>
         </w:tc>
         <w:tc>
@@ -2772,10 +3277,752 @@
             <w:pPr>
               <w:cnfStyle w:val="000000100000" w:firstRow="0" w:lastRow="0" w:firstColumn="0" w:lastColumn="0" w:oddVBand="0" w:evenVBand="0" w:oddHBand="1" w:evenHBand="0" w:firstRowFirstColumn="0" w:firstRowLastColumn="0" w:lastRowFirstColumn="0" w:lastRowLastColumn="0"/>
             </w:pPr>
+            <w:r>
+              <w:t>5</w:t>
+            </w:r>
           </w:p>
         </w:tc>
       </w:tr>
     </w:tbl>
+    <w:p/>
+    <w:p>
+      <w:pPr>
+        <w:pStyle w:val="Heading2"/>
+      </w:pPr>
+      <w:bookmarkStart w:id="23" w:name="_Toc288033590"/>
+      <w:r>
+        <w:t>Recommendation</w:t>
+      </w:r>
+      <w:bookmarkEnd w:id="23"/>
+    </w:p>
+    <w:tbl>
+      <w:tblPr>
+        <w:tblStyle w:val="LightShading-Accent1"/>
+        <w:tblpPr w:leftFromText="180" w:rightFromText="180" w:vertAnchor="text" w:horzAnchor="margin" w:tblpY="43"/>
+        <w:tblOverlap w:val="never"/>
+        <w:tblW w:w="0" w:type="auto"/>
+        <w:tblLook w:val="0420" w:firstRow="1" w:lastRow="0" w:firstColumn="0" w:lastColumn="0" w:noHBand="0" w:noVBand="1"/>
+      </w:tblPr>
+      <w:tblGrid>
+        <w:gridCol w:w="1696"/>
+        <w:gridCol w:w="1696"/>
+      </w:tblGrid>
+      <w:tr>
+        <w:trPr>
+          <w:cnfStyle w:val="100000000000" w:firstRow="1" w:lastRow="0" w:firstColumn="0" w:lastColumn="0" w:oddVBand="0" w:evenVBand="0" w:oddHBand="0" w:evenHBand="0" w:firstRowFirstColumn="0" w:firstRowLastColumn="0" w:lastRowFirstColumn="0" w:lastRowLastColumn="0"/>
+          <w:trHeight w:val="405"/>
+        </w:trPr>
+        <w:tc>
+          <w:tcPr>
+            <w:tcW w:w="1696" w:type="dxa"/>
+          </w:tcPr>
+          <w:p>
+            <w:r>
+              <w:t>Solution</w:t>
+            </w:r>
+          </w:p>
+        </w:tc>
+        <w:tc>
+          <w:tcPr>
+            <w:tcW w:w="1696" w:type="dxa"/>
+          </w:tcPr>
+          <w:p>
+            <w:r>
+              <w:t>Final Score</w:t>
+            </w:r>
+          </w:p>
+        </w:tc>
+      </w:tr>
+      <w:tr>
+        <w:trPr>
+          <w:cnfStyle w:val="000000100000" w:firstRow="0" w:lastRow="0" w:firstColumn="0" w:lastColumn="0" w:oddVBand="0" w:evenVBand="0" w:oddHBand="1" w:evenHBand="0" w:firstRowFirstColumn="0" w:firstRowLastColumn="0" w:lastRowFirstColumn="0" w:lastRowLastColumn="0"/>
+          <w:trHeight w:val="405"/>
+        </w:trPr>
+        <w:tc>
+          <w:tcPr>
+            <w:tcW w:w="1696" w:type="dxa"/>
+          </w:tcPr>
+          <w:p>
+            <w:r>
+              <w:t>S-</w:t>
+            </w:r>
+            <w:proofErr w:type="spellStart"/>
+            <w:r>
+              <w:t>kuru</w:t>
+            </w:r>
+            <w:proofErr w:type="spellEnd"/>
+          </w:p>
+        </w:tc>
+        <w:tc>
+          <w:tcPr>
+            <w:tcW w:w="1696" w:type="dxa"/>
+          </w:tcPr>
+          <w:p>
+            <w:r>
+              <w:t>38.5</w:t>
+            </w:r>
+          </w:p>
+        </w:tc>
+      </w:tr>
+      <w:tr>
+        <w:trPr>
+          <w:trHeight w:val="423"/>
+        </w:trPr>
+        <w:tc>
+          <w:tcPr>
+            <w:tcW w:w="1696" w:type="dxa"/>
+          </w:tcPr>
+          <w:p>
+            <w:r>
+              <w:t>RPG</w:t>
+            </w:r>
+          </w:p>
+        </w:tc>
+        <w:tc>
+          <w:tcPr>
+            <w:tcW w:w="1696" w:type="dxa"/>
+          </w:tcPr>
+          <w:p>
+            <w:pPr>
+              <w:keepNext/>
+            </w:pPr>
+            <w:r>
+              <w:t>31</w:t>
+            </w:r>
+          </w:p>
+        </w:tc>
+      </w:tr>
+    </w:tbl>
+    <w:p>
+      <w:r>
+        <w:t>Having considered the two possible solutions using the table above, it is clear which would be a more feasible and effective solution to the problem.</w:t>
+      </w:r>
+    </w:p>
+    <w:p>
+      <w:r>
+        <w:rPr>
+          <w:noProof/>
+          <w:lang w:val="en-AU" w:eastAsia="en-AU" w:bidi="ar-SA"/>
+        </w:rPr>
+        <w:drawing>
+          <wp:anchor distT="0" distB="0" distL="114300" distR="114300" simplePos="0" relativeHeight="251675648" behindDoc="0" locked="0" layoutInCell="1" allowOverlap="1" wp14:anchorId="2AF326B0" wp14:editId="4D1FEE27">
+            <wp:simplePos x="0" y="0"/>
+            <wp:positionH relativeFrom="column">
+              <wp:posOffset>864235</wp:posOffset>
+            </wp:positionH>
+            <wp:positionV relativeFrom="paragraph">
+              <wp:posOffset>1671955</wp:posOffset>
+            </wp:positionV>
+            <wp:extent cx="2509520" cy="1565275"/>
+            <wp:effectExtent l="0" t="0" r="0" b="0"/>
+            <wp:wrapSquare wrapText="bothSides"/>
+            <wp:docPr id="1" name="Picture 1"/>
+            <wp:cNvGraphicFramePr>
+              <a:graphicFrameLocks xmlns:a="http://schemas.openxmlformats.org/drawingml/2006/main" noChangeAspect="1"/>
+            </wp:cNvGraphicFramePr>
+            <a:graphic xmlns:a="http://schemas.openxmlformats.org/drawingml/2006/main">
+              <a:graphicData uri="http://schemas.openxmlformats.org/drawingml/2006/picture">
+                <pic:pic xmlns:pic="http://schemas.openxmlformats.org/drawingml/2006/picture">
+                  <pic:nvPicPr>
+                    <pic:cNvPr id="0" name=""/>
+                    <pic:cNvPicPr/>
+                  </pic:nvPicPr>
+                  <pic:blipFill>
+                    <a:blip r:embed="rId15">
+                      <a:extLst>
+                        <a:ext uri="{28A0092B-C50C-407E-A947-70E740481C1C}">
+                          <a14:useLocalDpi xmlns:a14="http://schemas.microsoft.com/office/drawing/2010/main" val="0"/>
+                        </a:ext>
+                      </a:extLst>
+                    </a:blip>
+                    <a:stretch>
+                      <a:fillRect/>
+                    </a:stretch>
+                  </pic:blipFill>
+                  <pic:spPr>
+                    <a:xfrm>
+                      <a:off x="0" y="0"/>
+                      <a:ext cx="2509520" cy="1565275"/>
+                    </a:xfrm>
+                    <a:prstGeom prst="rect">
+                      <a:avLst/>
+                    </a:prstGeom>
+                  </pic:spPr>
+                </pic:pic>
+              </a:graphicData>
+            </a:graphic>
+            <wp14:sizeRelH relativeFrom="page">
+              <wp14:pctWidth>0</wp14:pctWidth>
+            </wp14:sizeRelH>
+            <wp14:sizeRelV relativeFrom="page">
+              <wp14:pctHeight>0</wp14:pctHeight>
+            </wp14:sizeRelV>
+          </wp:anchor>
+        </w:drawing>
+      </w:r>
+      <w:r>
+        <w:t>Out of a total possible score of 50, S-</w:t>
+      </w:r>
+      <w:proofErr w:type="spellStart"/>
+      <w:r>
+        <w:t>kuru</w:t>
+      </w:r>
+      <w:proofErr w:type="spellEnd"/>
+      <w:r>
+        <w:t xml:space="preserve"> scored higher in every category bar financial feasibility.  It scored lower in this section because the produced product would not be sold, but distributed free.  Having no monetary return (as opposed to a large game like the alternative RPG), it would prove to be less financially feasible for the amount of development time that the game will take.</w:t>
+      </w:r>
+    </w:p>
+    <w:p>
+      <w:r>
+        <w:t xml:space="preserve">Even then, the RPG’s higher score for that category assumes that it is being sold and will make a profit.  In every other category, the RPG scores lower due to </w:t>
+      </w:r>
+      <w:proofErr w:type="gramStart"/>
+      <w:r>
+        <w:t>its</w:t>
+      </w:r>
+      <w:proofErr w:type="gramEnd"/>
+      <w:r>
+        <w:t xml:space="preserve"> inherit complexity that is required to make the game engaging.</w:t>
+      </w:r>
+    </w:p>
+    <w:p>
+      <w:r>
+        <w:t>S-</w:t>
+      </w:r>
+      <w:proofErr w:type="spellStart"/>
+      <w:r>
+        <w:t>kuru</w:t>
+      </w:r>
+      <w:proofErr w:type="spellEnd"/>
+      <w:r>
+        <w:t xml:space="preserve"> is a far simpler, more easily accomplished solution that also fulfills the objectives from above whilst at the same time looking sophisticated and being a marketable, a cohesive solution to the problem.</w:t>
+      </w:r>
+    </w:p>
+    <w:p>
+      <w:r>
+        <w:rPr>
+          <w:noProof/>
+        </w:rPr>
+        <w:pict>
+          <v:shape id="_x0000_s1032" type="#_x0000_t202" style="position:absolute;margin-left:254.7pt;margin-top:19.8pt;width:197.6pt;height:42.95pt;z-index:251677696;mso-position-horizontal-relative:text;mso-position-vertical-relative:text" stroked="f">
+            <v:textbox style="mso-fit-shape-to-text:t" inset="0,0,0,0">
+              <w:txbxContent>
+                <w:p>
+                  <w:pPr>
+                    <w:pStyle w:val="Caption"/>
+                    <w:rPr>
+                      <w:noProof/>
+                    </w:rPr>
+                  </w:pPr>
+                  <w:r>
+                    <w:t xml:space="preserve">Figure </w:t>
+                  </w:r>
+                  <w:fldSimple w:instr=" SEQ Figure \* ARABIC ">
+                    <w:r>
+                      <w:rPr>
+                        <w:noProof/>
+                      </w:rPr>
+                      <w:t>6</w:t>
+                    </w:r>
+                  </w:fldSimple>
+                  <w:r>
+                    <w:t>: This is not a good recommendation</w:t>
+                  </w:r>
+                  <w:r>
+                    <w:t>. From XKCD (</w:t>
+                  </w:r>
+                  <w:r>
+                    <w:t>http://blog.xkcd.com/2008/02/15/the-laser-elevator/</w:t>
+                  </w:r>
+                  <w:r>
+                    <w:t>)</w:t>
+                  </w:r>
+                </w:p>
+              </w:txbxContent>
+            </v:textbox>
+            <w10:wrap type="square"/>
+          </v:shape>
+        </w:pict>
+      </w:r>
+      <w:r>
+        <w:br w:type="page"/>
+      </w:r>
+    </w:p>
+    <w:p>
+      <w:pPr>
+        <w:pStyle w:val="Heading1"/>
+      </w:pPr>
+      <w:bookmarkStart w:id="24" w:name="_Toc288033591"/>
+      <w:r>
+        <w:lastRenderedPageBreak/>
+        <w:t>Planning and Design</w:t>
+      </w:r>
+      <w:bookmarkEnd w:id="24"/>
+    </w:p>
+    <w:p>
+      <w:pPr>
+        <w:pStyle w:val="Heading2"/>
+      </w:pPr>
+      <w:bookmarkStart w:id="25" w:name="_Toc288033592"/>
+      <w:r>
+        <w:t>Time Plan</w:t>
+      </w:r>
+      <w:bookmarkEnd w:id="25"/>
+    </w:p>
+    <w:p>
+      <w:bookmarkStart w:id="26" w:name="_GoBack"/>
+      <w:bookmarkEnd w:id="26"/>
+      <w:r>
+        <w:br w:type="page"/>
+      </w:r>
+    </w:p>
+    <w:p>
+      <w:pPr>
+        <w:pStyle w:val="Heading2"/>
+      </w:pPr>
+      <w:bookmarkStart w:id="27" w:name="_Toc288033593"/>
+      <w:r>
+        <w:lastRenderedPageBreak/>
+        <w:t>Interface Design</w:t>
+      </w:r>
+      <w:bookmarkEnd w:id="27"/>
+    </w:p>
+    <w:p>
+      <w:r>
+        <w:rPr>
+          <w:noProof/>
+          <w:lang w:val="en-AU" w:eastAsia="en-AU" w:bidi="ar-SA"/>
+        </w:rPr>
+        <w:drawing>
+          <wp:anchor distT="0" distB="0" distL="114300" distR="114300" simplePos="0" relativeHeight="251678720" behindDoc="0" locked="0" layoutInCell="1" allowOverlap="1" wp14:anchorId="583C3F27" wp14:editId="1A4FA066">
+            <wp:simplePos x="0" y="0"/>
+            <wp:positionH relativeFrom="column">
+              <wp:posOffset>0</wp:posOffset>
+            </wp:positionH>
+            <wp:positionV relativeFrom="paragraph">
+              <wp:posOffset>54610</wp:posOffset>
+            </wp:positionV>
+            <wp:extent cx="3255010" cy="3255010"/>
+            <wp:effectExtent l="0" t="0" r="0" b="0"/>
+            <wp:wrapSquare wrapText="bothSides"/>
+            <wp:docPr id="2" name="Picture 2" descr="E:\S-kuru\01_Design\Mockups\Single-Level.jpg"/>
+            <wp:cNvGraphicFramePr>
+              <a:graphicFrameLocks xmlns:a="http://schemas.openxmlformats.org/drawingml/2006/main" noChangeAspect="1"/>
+            </wp:cNvGraphicFramePr>
+            <a:graphic xmlns:a="http://schemas.openxmlformats.org/drawingml/2006/main">
+              <a:graphicData uri="http://schemas.openxmlformats.org/drawingml/2006/picture">
+                <pic:pic xmlns:pic="http://schemas.openxmlformats.org/drawingml/2006/picture">
+                  <pic:nvPicPr>
+                    <pic:cNvPr id="0" name="Picture 1" descr="E:\S-kuru\01_Design\Mockups\Single-Level.jpg"/>
+                    <pic:cNvPicPr>
+                      <a:picLocks noChangeAspect="1" noChangeArrowheads="1"/>
+                    </pic:cNvPicPr>
+                  </pic:nvPicPr>
+                  <pic:blipFill>
+                    <a:blip r:embed="rId16">
+                      <a:extLst>
+                        <a:ext uri="{28A0092B-C50C-407E-A947-70E740481C1C}">
+                          <a14:useLocalDpi xmlns:a14="http://schemas.microsoft.com/office/drawing/2010/main" val="0"/>
+                        </a:ext>
+                      </a:extLst>
+                    </a:blip>
+                    <a:srcRect/>
+                    <a:stretch>
+                      <a:fillRect/>
+                    </a:stretch>
+                  </pic:blipFill>
+                  <pic:spPr bwMode="auto">
+                    <a:xfrm>
+                      <a:off x="0" y="0"/>
+                      <a:ext cx="3255010" cy="3255010"/>
+                    </a:xfrm>
+                    <a:prstGeom prst="rect">
+                      <a:avLst/>
+                    </a:prstGeom>
+                    <a:noFill/>
+                    <a:ln>
+                      <a:noFill/>
+                    </a:ln>
+                  </pic:spPr>
+                </pic:pic>
+              </a:graphicData>
+            </a:graphic>
+            <wp14:sizeRelH relativeFrom="page">
+              <wp14:pctWidth>0</wp14:pctWidth>
+            </wp14:sizeRelH>
+            <wp14:sizeRelV relativeFrom="page">
+              <wp14:pctHeight>0</wp14:pctHeight>
+            </wp14:sizeRelV>
+          </wp:anchor>
+        </w:drawing>
+      </w:r>
+      <w:r>
+        <w:t xml:space="preserve">From the very beginning of active development, I have worked from an interface mockup (See </w:t>
+      </w:r>
+      <w:r>
+        <w:fldChar w:fldCharType="begin"/>
+      </w:r>
+      <w:r>
+        <w:instrText xml:space="preserve"> REF _Ref287944080 \h </w:instrText>
+      </w:r>
+      <w:r>
+        <w:fldChar w:fldCharType="separate"/>
+      </w:r>
+      <w:r>
+        <w:t xml:space="preserve">Figure </w:t>
+      </w:r>
+      <w:r>
+        <w:rPr>
+          <w:noProof/>
+        </w:rPr>
+        <w:t>7</w:t>
+      </w:r>
+      <w:r>
+        <w:fldChar w:fldCharType="end"/>
+      </w:r>
+      <w:r>
+        <w:t>)</w:t>
+      </w:r>
+      <w:r>
+        <w:t xml:space="preserve"> of what I wanted to achieve as the final product that would become S-</w:t>
+      </w:r>
+      <w:proofErr w:type="spellStart"/>
+      <w:r>
+        <w:t>kuru</w:t>
+      </w:r>
+      <w:proofErr w:type="spellEnd"/>
+      <w:r>
+        <w:t>.</w:t>
+      </w:r>
+      <w:r>
+        <w:t xml:space="preserve">  Many of the aspects of this original design constitute good design techniques, although some have been purposely neglected for effect.</w:t>
+      </w:r>
+    </w:p>
+    <w:p>
+      <w:r>
+        <w:rPr>
+          <w:noProof/>
+          <w:lang w:val="en-AU" w:eastAsia="en-AU" w:bidi="ar-SA"/>
+        </w:rPr>
+        <w:drawing>
+          <wp:anchor distT="0" distB="0" distL="114300" distR="114300" simplePos="0" relativeHeight="251682816" behindDoc="0" locked="0" layoutInCell="1" allowOverlap="1" wp14:anchorId="41E0F20E" wp14:editId="6DB2CBEA">
+            <wp:simplePos x="0" y="0"/>
+            <wp:positionH relativeFrom="column">
+              <wp:posOffset>779780</wp:posOffset>
+            </wp:positionH>
+            <wp:positionV relativeFrom="paragraph">
+              <wp:posOffset>1995805</wp:posOffset>
+            </wp:positionV>
+            <wp:extent cx="636270" cy="636270"/>
+            <wp:effectExtent l="0" t="0" r="0" b="0"/>
+            <wp:wrapSquare wrapText="bothSides"/>
+            <wp:docPr id="7" name="Picture 7" descr="E:\S-kuru\01_Design\Sprites\Blue-Ball.jpg"/>
+            <wp:cNvGraphicFramePr>
+              <a:graphicFrameLocks xmlns:a="http://schemas.openxmlformats.org/drawingml/2006/main" noChangeAspect="1"/>
+            </wp:cNvGraphicFramePr>
+            <a:graphic xmlns:a="http://schemas.openxmlformats.org/drawingml/2006/main">
+              <a:graphicData uri="http://schemas.openxmlformats.org/drawingml/2006/picture">
+                <pic:pic xmlns:pic="http://schemas.openxmlformats.org/drawingml/2006/picture">
+                  <pic:nvPicPr>
+                    <pic:cNvPr id="0" name="Picture 3" descr="E:\S-kuru\01_Design\Sprites\Blue-Ball.jpg"/>
+                    <pic:cNvPicPr>
+                      <a:picLocks noChangeAspect="1" noChangeArrowheads="1"/>
+                    </pic:cNvPicPr>
+                  </pic:nvPicPr>
+                  <pic:blipFill>
+                    <a:blip r:embed="rId17">
+                      <a:extLst>
+                        <a:ext uri="{28A0092B-C50C-407E-A947-70E740481C1C}">
+                          <a14:useLocalDpi xmlns:a14="http://schemas.microsoft.com/office/drawing/2010/main" val="0"/>
+                        </a:ext>
+                      </a:extLst>
+                    </a:blip>
+                    <a:srcRect/>
+                    <a:stretch>
+                      <a:fillRect/>
+                    </a:stretch>
+                  </pic:blipFill>
+                  <pic:spPr bwMode="auto">
+                    <a:xfrm>
+                      <a:off x="0" y="0"/>
+                      <a:ext cx="636270" cy="636270"/>
+                    </a:xfrm>
+                    <a:prstGeom prst="rect">
+                      <a:avLst/>
+                    </a:prstGeom>
+                    <a:noFill/>
+                    <a:ln>
+                      <a:noFill/>
+                    </a:ln>
+                  </pic:spPr>
+                </pic:pic>
+              </a:graphicData>
+            </a:graphic>
+            <wp14:sizeRelH relativeFrom="page">
+              <wp14:pctWidth>0</wp14:pctWidth>
+            </wp14:sizeRelH>
+            <wp14:sizeRelV relativeFrom="page">
+              <wp14:pctHeight>0</wp14:pctHeight>
+            </wp14:sizeRelV>
+          </wp:anchor>
+        </w:drawing>
+      </w:r>
+      <w:r>
+        <w:rPr>
+          <w:noProof/>
+          <w:lang w:val="en-AU" w:eastAsia="en-AU" w:bidi="ar-SA"/>
+        </w:rPr>
+        <w:drawing>
+          <wp:anchor distT="0" distB="0" distL="114300" distR="114300" simplePos="0" relativeHeight="251681792" behindDoc="0" locked="0" layoutInCell="1" allowOverlap="1" wp14:anchorId="2BCE717D" wp14:editId="29E4997C">
+            <wp:simplePos x="0" y="0"/>
+            <wp:positionH relativeFrom="column">
+              <wp:posOffset>1485265</wp:posOffset>
+            </wp:positionH>
+            <wp:positionV relativeFrom="paragraph">
+              <wp:posOffset>1995805</wp:posOffset>
+            </wp:positionV>
+            <wp:extent cx="636270" cy="636270"/>
+            <wp:effectExtent l="0" t="0" r="0" b="0"/>
+            <wp:wrapSquare wrapText="bothSides"/>
+            <wp:docPr id="6" name="Picture 6" descr="E:\S-kuru\01_Design\Sprites\Grey-Ball.jpg"/>
+            <wp:cNvGraphicFramePr>
+              <a:graphicFrameLocks xmlns:a="http://schemas.openxmlformats.org/drawingml/2006/main" noChangeAspect="1"/>
+            </wp:cNvGraphicFramePr>
+            <a:graphic xmlns:a="http://schemas.openxmlformats.org/drawingml/2006/main">
+              <a:graphicData uri="http://schemas.openxmlformats.org/drawingml/2006/picture">
+                <pic:pic xmlns:pic="http://schemas.openxmlformats.org/drawingml/2006/picture">
+                  <pic:nvPicPr>
+                    <pic:cNvPr id="0" name="Picture 2" descr="E:\S-kuru\01_Design\Sprites\Grey-Ball.jpg"/>
+                    <pic:cNvPicPr>
+                      <a:picLocks noChangeAspect="1" noChangeArrowheads="1"/>
+                    </pic:cNvPicPr>
+                  </pic:nvPicPr>
+                  <pic:blipFill>
+                    <a:blip r:embed="rId18">
+                      <a:extLst>
+                        <a:ext uri="{28A0092B-C50C-407E-A947-70E740481C1C}">
+                          <a14:useLocalDpi xmlns:a14="http://schemas.microsoft.com/office/drawing/2010/main" val="0"/>
+                        </a:ext>
+                      </a:extLst>
+                    </a:blip>
+                    <a:srcRect/>
+                    <a:stretch>
+                      <a:fillRect/>
+                    </a:stretch>
+                  </pic:blipFill>
+                  <pic:spPr bwMode="auto">
+                    <a:xfrm>
+                      <a:off x="0" y="0"/>
+                      <a:ext cx="636270" cy="636270"/>
+                    </a:xfrm>
+                    <a:prstGeom prst="rect">
+                      <a:avLst/>
+                    </a:prstGeom>
+                    <a:noFill/>
+                    <a:ln>
+                      <a:noFill/>
+                    </a:ln>
+                  </pic:spPr>
+                </pic:pic>
+              </a:graphicData>
+            </a:graphic>
+            <wp14:sizeRelH relativeFrom="page">
+              <wp14:pctWidth>0</wp14:pctWidth>
+            </wp14:sizeRelH>
+            <wp14:sizeRelV relativeFrom="page">
+              <wp14:pctHeight>0</wp14:pctHeight>
+            </wp14:sizeRelV>
+          </wp:anchor>
+        </w:drawing>
+      </w:r>
+      <w:r>
+        <w:rPr>
+          <w:noProof/>
+        </w:rPr>
+        <w:pict>
+          <v:shape id="_x0000_s1035" type="#_x0000_t202" style="position:absolute;margin-left:76.9pt;margin-top:211pt;width:83.1pt;height:22.45pt;z-index:251684864;mso-position-horizontal-relative:text;mso-position-vertical-relative:text" stroked="f">
+            <v:textbox inset="0,0,0,0">
+              <w:txbxContent>
+                <w:p>
+                  <w:pPr>
+                    <w:pStyle w:val="Caption"/>
+                    <w:rPr>
+                      <w:noProof/>
+                    </w:rPr>
+                  </w:pPr>
+                  <w:bookmarkStart w:id="28" w:name="_Ref287945226"/>
+                  <w:r>
+                    <w:t xml:space="preserve">Figure </w:t>
+                  </w:r>
+                  <w:r>
+                    <w:fldChar w:fldCharType="begin"/>
+                  </w:r>
+                  <w:r>
+                    <w:instrText xml:space="preserve"> SEQ Figure \* ARABIC </w:instrText>
+                  </w:r>
+                  <w:r>
+                    <w:fldChar w:fldCharType="separate"/>
+                  </w:r>
+                  <w:r>
+                    <w:rPr>
+                      <w:noProof/>
+                    </w:rPr>
+                    <w:t>8</w:t>
+                  </w:r>
+                  <w:r>
+                    <w:rPr>
+                      <w:noProof/>
+                    </w:rPr>
+                    <w:fldChar w:fldCharType="end"/>
+                  </w:r>
+                  <w:bookmarkEnd w:id="28"/>
+                  <w:r>
+                    <w:t>: Differing types of balls</w:t>
+                  </w:r>
+                </w:p>
+              </w:txbxContent>
+            </v:textbox>
+            <w10:wrap type="square"/>
+          </v:shape>
+        </w:pict>
+      </w:r>
+      <w:r>
+        <w:rPr>
+          <w:noProof/>
+        </w:rPr>
+        <w:pict>
+          <v:shape id="_x0000_s1034" type="#_x0000_t202" style="position:absolute;margin-left:-265.3pt;margin-top:112.25pt;width:255.75pt;height:21pt;z-index:251680768;mso-position-horizontal-relative:text;mso-position-vertical-relative:text" stroked="f">
+            <v:textbox style="mso-fit-shape-to-text:t" inset="0,0,0,0">
+              <w:txbxContent>
+                <w:p>
+                  <w:pPr>
+                    <w:pStyle w:val="Caption"/>
+                    <w:rPr>
+                      <w:noProof/>
+                    </w:rPr>
+                  </w:pPr>
+                  <w:bookmarkStart w:id="29" w:name="_Ref287944080"/>
+                  <w:r>
+                    <w:t xml:space="preserve">Figure </w:t>
+                  </w:r>
+                  <w:r>
+                    <w:fldChar w:fldCharType="begin"/>
+                  </w:r>
+                  <w:r>
+                    <w:instrText xml:space="preserve"> SEQ Figure \* ARABIC </w:instrText>
+                  </w:r>
+                  <w:r>
+                    <w:fldChar w:fldCharType="separate"/>
+                  </w:r>
+                  <w:r>
+                    <w:rPr>
+                      <w:noProof/>
+                    </w:rPr>
+                    <w:t>7</w:t>
+                  </w:r>
+                  <w:r>
+                    <w:rPr>
+                      <w:noProof/>
+                    </w:rPr>
+                    <w:fldChar w:fldCharType="end"/>
+                  </w:r>
+                  <w:bookmarkEnd w:id="29"/>
+                  <w:r>
+                    <w:t>: Original Mockup of S-</w:t>
+                  </w:r>
+                  <w:proofErr w:type="spellStart"/>
+                  <w:r>
+                    <w:t>kuru</w:t>
+                  </w:r>
+                  <w:proofErr w:type="spellEnd"/>
+                  <w:r>
+                    <w:t xml:space="preserve"> Interface</w:t>
+                  </w:r>
+                </w:p>
+              </w:txbxContent>
+            </v:textbox>
+            <w10:wrap type="square"/>
+          </v:shape>
+        </w:pict>
+      </w:r>
+      <w:r>
+        <w:t xml:space="preserve">One aspect that has been purposefully neglected was </w:t>
+      </w:r>
+      <w:proofErr w:type="spellStart"/>
+      <w:r>
+        <w:t>colour</w:t>
+      </w:r>
+      <w:proofErr w:type="spellEnd"/>
+      <w:r>
+        <w:t xml:space="preserve">: the game is wholly black and white.  This is to add a ‘new’ type of puzzle to the game in later stages, where the balls become </w:t>
+      </w:r>
+      <w:proofErr w:type="spellStart"/>
+      <w:r>
+        <w:t>coloured</w:t>
+      </w:r>
+      <w:proofErr w:type="spellEnd"/>
+      <w:r>
+        <w:t xml:space="preserve">, and will only travel through circles that are made up of their </w:t>
+      </w:r>
+      <w:proofErr w:type="spellStart"/>
+      <w:r>
+        <w:t>colour</w:t>
+      </w:r>
+      <w:proofErr w:type="spellEnd"/>
+      <w:r>
+        <w:t xml:space="preserve"> (See </w:t>
+      </w:r>
+      <w:r>
+        <w:fldChar w:fldCharType="begin"/>
+      </w:r>
+      <w:r>
+        <w:instrText xml:space="preserve"> REF _Ref287945226 \h </w:instrText>
+      </w:r>
+      <w:r>
+        <w:fldChar w:fldCharType="separate"/>
+      </w:r>
+      <w:r>
+        <w:t xml:space="preserve">Figure </w:t>
+      </w:r>
+      <w:r>
+        <w:rPr>
+          <w:noProof/>
+        </w:rPr>
+        <w:t>8</w:t>
+      </w:r>
+      <w:r>
+        <w:fldChar w:fldCharType="end"/>
+      </w:r>
+      <w:r>
+        <w:t xml:space="preserve">).  This adds a new puzzle element to the game, making it a more complex and engaging experience for the user.  Although the low-contrast design of the game may have some effect on </w:t>
+      </w:r>
+      <w:proofErr w:type="spellStart"/>
+      <w:r>
+        <w:t>colourblind</w:t>
+      </w:r>
+      <w:proofErr w:type="spellEnd"/>
+      <w:r>
+        <w:t xml:space="preserve"> or vision-impaired users, this could easily be rectified by implementing a high-contrast mode that gives the game a new </w:t>
+      </w:r>
+      <w:proofErr w:type="spellStart"/>
+      <w:r>
+        <w:t>colour</w:t>
+      </w:r>
+      <w:proofErr w:type="spellEnd"/>
+      <w:r>
+        <w:t xml:space="preserve"> scheme.</w:t>
+      </w:r>
+    </w:p>
+    <w:p/>
+    <w:p/>
+    <w:p/>
+    <w:p>
+      <w:pPr>
+        <w:rPr>
+          <w:rFonts w:ascii="Adobe Garamond Pro" w:hAnsi="Adobe Garamond Pro"/>
+        </w:rPr>
+      </w:pPr>
+    </w:p>
     <w:p/>
     <w:sectPr>
       <w:pgSz w:w="11906" w:h="16838"/>
@@ -2911,10 +4158,94 @@
         <w:t xml:space="preserve"> </w:t>
       </w:r>
       <w:r>
+        <w:t>http://abcnews.go.com/WNT/Health/story?id=814080</w:t>
+      </w:r>
+    </w:p>
+  </w:footnote>
+  <w:footnote w:id="5">
+    <w:p>
+      <w:pPr>
+        <w:pStyle w:val="FootnoteText"/>
         <w:rPr>
           <w:lang w:val="en-AU"/>
         </w:rPr>
-        <w:t>So said Rhys Powell [!!!!!!!!!!!!!!!!!!!!!!!!!!!!!!!!!!!!!!!!!!!!!!!!!!!!!!!!!!!!!!!!!!!!!!!!!!!!!!!!!!!!!!!!!!!!!!!!!!!!!!]</w:t>
+      </w:pPr>
+      <w:r>
+        <w:rPr>
+          <w:rStyle w:val="FootnoteReference"/>
+        </w:rPr>
+        <w:footnoteRef/>
+      </w:r>
+      <w:r>
+        <w:t xml:space="preserve"> </w:t>
+      </w:r>
+      <w:r>
+        <w:t>http://www.wired.com/gamelife/2007/07/edge-names-ocar/</w:t>
+      </w:r>
+    </w:p>
+  </w:footnote>
+  <w:footnote w:id="6">
+    <w:p>
+      <w:pPr>
+        <w:pStyle w:val="FootnoteText"/>
+        <w:rPr>
+          <w:lang w:val="en-AU"/>
+        </w:rPr>
+      </w:pPr>
+      <w:r>
+        <w:rPr>
+          <w:rStyle w:val="FootnoteReference"/>
+        </w:rPr>
+        <w:footnoteRef/>
+      </w:r>
+      <w:r>
+        <w:t xml:space="preserve"> </w:t>
+      </w:r>
+      <w:r>
+        <w:t xml:space="preserve">As said by Rhys Powell; also </w:t>
+      </w:r>
+      <w:r>
+        <w:rPr>
+          <w:lang w:val="en-AU"/>
+        </w:rPr>
+        <w:t>http://www.next-gen.biz/features/the-100-best-games-to-play-today</w:t>
+      </w:r>
+    </w:p>
+  </w:footnote>
+  <w:footnote w:id="7">
+    <w:p>
+      <w:pPr>
+        <w:pStyle w:val="FootnoteText"/>
+        <w:rPr>
+          <w:lang w:val="en-AU"/>
+        </w:rPr>
+      </w:pPr>
+      <w:r>
+        <w:rPr>
+          <w:rStyle w:val="FootnoteReference"/>
+        </w:rPr>
+        <w:footnoteRef/>
+      </w:r>
+      <w:r>
+        <w:t xml:space="preserve"> </w:t>
+      </w:r>
+      <w:r>
+        <w:rPr>
+          <w:lang w:val="en-AU"/>
+        </w:rPr>
+        <w:t xml:space="preserve">The game that this solution got its inspiration from, The Legend of Zelda: Ocarina of Time, spend over 3 years in active development before the </w:t>
+      </w:r>
+      <w:r>
+        <w:rPr>
+          <w:lang w:val="en-AU"/>
+        </w:rPr>
+        <w:t>Nintendo Entertainment Analysis and Development</w:t>
+      </w:r>
+      <w:r>
+        <w:rPr>
+          <w:lang w:val="en-AU"/>
+        </w:rPr>
+        <w:t xml:space="preserve"> deemed it ready for release.</w:t>
       </w:r>
     </w:p>
   </w:footnote>
@@ -3009,8 +4340,240 @@
       </w:pPr>
     </w:lvl>
   </w:abstractNum>
+  <w:abstractNum w:abstractNumId="1">
+    <w:nsid w:val="4A6704EC"/>
+    <w:multiLevelType w:val="hybridMultilevel"/>
+    <w:tmpl w:val="F7BA5CF6"/>
+    <w:lvl w:ilvl="0" w:tplc="0B504C20">
+      <w:start w:val="1"/>
+      <w:numFmt w:val="bullet"/>
+      <w:lvlText w:val=""/>
+      <w:lvlJc w:val="left"/>
+      <w:pPr>
+        <w:ind w:left="720" w:hanging="360"/>
+      </w:pPr>
+      <w:rPr>
+        <w:rFonts w:ascii="Wingdings" w:hAnsi="Wingdings" w:hint="default"/>
+      </w:rPr>
+    </w:lvl>
+    <w:lvl w:ilvl="1" w:tplc="0C090003" w:tentative="1">
+      <w:start w:val="1"/>
+      <w:numFmt w:val="bullet"/>
+      <w:lvlText w:val="o"/>
+      <w:lvlJc w:val="left"/>
+      <w:pPr>
+        <w:ind w:left="1440" w:hanging="360"/>
+      </w:pPr>
+      <w:rPr>
+        <w:rFonts w:ascii="Courier New" w:hAnsi="Courier New" w:cs="Courier New" w:hint="default"/>
+      </w:rPr>
+    </w:lvl>
+    <w:lvl w:ilvl="2" w:tplc="0C090005" w:tentative="1">
+      <w:start w:val="1"/>
+      <w:numFmt w:val="bullet"/>
+      <w:lvlText w:val=""/>
+      <w:lvlJc w:val="left"/>
+      <w:pPr>
+        <w:ind w:left="2160" w:hanging="360"/>
+      </w:pPr>
+      <w:rPr>
+        <w:rFonts w:ascii="Wingdings" w:hAnsi="Wingdings" w:hint="default"/>
+      </w:rPr>
+    </w:lvl>
+    <w:lvl w:ilvl="3" w:tplc="0C090001" w:tentative="1">
+      <w:start w:val="1"/>
+      <w:numFmt w:val="bullet"/>
+      <w:lvlText w:val=""/>
+      <w:lvlJc w:val="left"/>
+      <w:pPr>
+        <w:ind w:left="2880" w:hanging="360"/>
+      </w:pPr>
+      <w:rPr>
+        <w:rFonts w:ascii="Symbol" w:hAnsi="Symbol" w:hint="default"/>
+      </w:rPr>
+    </w:lvl>
+    <w:lvl w:ilvl="4" w:tplc="0C090003" w:tentative="1">
+      <w:start w:val="1"/>
+      <w:numFmt w:val="bullet"/>
+      <w:lvlText w:val="o"/>
+      <w:lvlJc w:val="left"/>
+      <w:pPr>
+        <w:ind w:left="3600" w:hanging="360"/>
+      </w:pPr>
+      <w:rPr>
+        <w:rFonts w:ascii="Courier New" w:hAnsi="Courier New" w:cs="Courier New" w:hint="default"/>
+      </w:rPr>
+    </w:lvl>
+    <w:lvl w:ilvl="5" w:tplc="0C090005" w:tentative="1">
+      <w:start w:val="1"/>
+      <w:numFmt w:val="bullet"/>
+      <w:lvlText w:val=""/>
+      <w:lvlJc w:val="left"/>
+      <w:pPr>
+        <w:ind w:left="4320" w:hanging="360"/>
+      </w:pPr>
+      <w:rPr>
+        <w:rFonts w:ascii="Wingdings" w:hAnsi="Wingdings" w:hint="default"/>
+      </w:rPr>
+    </w:lvl>
+    <w:lvl w:ilvl="6" w:tplc="0C090001" w:tentative="1">
+      <w:start w:val="1"/>
+      <w:numFmt w:val="bullet"/>
+      <w:lvlText w:val=""/>
+      <w:lvlJc w:val="left"/>
+      <w:pPr>
+        <w:ind w:left="5040" w:hanging="360"/>
+      </w:pPr>
+      <w:rPr>
+        <w:rFonts w:ascii="Symbol" w:hAnsi="Symbol" w:hint="default"/>
+      </w:rPr>
+    </w:lvl>
+    <w:lvl w:ilvl="7" w:tplc="0C090003" w:tentative="1">
+      <w:start w:val="1"/>
+      <w:numFmt w:val="bullet"/>
+      <w:lvlText w:val="o"/>
+      <w:lvlJc w:val="left"/>
+      <w:pPr>
+        <w:ind w:left="5760" w:hanging="360"/>
+      </w:pPr>
+      <w:rPr>
+        <w:rFonts w:ascii="Courier New" w:hAnsi="Courier New" w:cs="Courier New" w:hint="default"/>
+      </w:rPr>
+    </w:lvl>
+    <w:lvl w:ilvl="8" w:tplc="0C090005" w:tentative="1">
+      <w:start w:val="1"/>
+      <w:numFmt w:val="bullet"/>
+      <w:lvlText w:val=""/>
+      <w:lvlJc w:val="left"/>
+      <w:pPr>
+        <w:ind w:left="6480" w:hanging="360"/>
+      </w:pPr>
+      <w:rPr>
+        <w:rFonts w:ascii="Wingdings" w:hAnsi="Wingdings" w:hint="default"/>
+      </w:rPr>
+    </w:lvl>
+  </w:abstractNum>
+  <w:abstractNum w:abstractNumId="2">
+    <w:nsid w:val="64F55DAD"/>
+    <w:multiLevelType w:val="hybridMultilevel"/>
+    <w:tmpl w:val="5FFA762E"/>
+    <w:lvl w:ilvl="0" w:tplc="0B504C20">
+      <w:start w:val="1"/>
+      <w:numFmt w:val="bullet"/>
+      <w:lvlText w:val=""/>
+      <w:lvlJc w:val="left"/>
+      <w:pPr>
+        <w:ind w:left="720" w:hanging="360"/>
+      </w:pPr>
+      <w:rPr>
+        <w:rFonts w:ascii="Wingdings" w:hAnsi="Wingdings" w:hint="default"/>
+      </w:rPr>
+    </w:lvl>
+    <w:lvl w:ilvl="1" w:tplc="0C090003" w:tentative="1">
+      <w:start w:val="1"/>
+      <w:numFmt w:val="bullet"/>
+      <w:lvlText w:val="o"/>
+      <w:lvlJc w:val="left"/>
+      <w:pPr>
+        <w:ind w:left="1440" w:hanging="360"/>
+      </w:pPr>
+      <w:rPr>
+        <w:rFonts w:ascii="Courier New" w:hAnsi="Courier New" w:cs="Courier New" w:hint="default"/>
+      </w:rPr>
+    </w:lvl>
+    <w:lvl w:ilvl="2" w:tplc="0C090005" w:tentative="1">
+      <w:start w:val="1"/>
+      <w:numFmt w:val="bullet"/>
+      <w:lvlText w:val=""/>
+      <w:lvlJc w:val="left"/>
+      <w:pPr>
+        <w:ind w:left="2160" w:hanging="360"/>
+      </w:pPr>
+      <w:rPr>
+        <w:rFonts w:ascii="Wingdings" w:hAnsi="Wingdings" w:hint="default"/>
+      </w:rPr>
+    </w:lvl>
+    <w:lvl w:ilvl="3" w:tplc="0C090001" w:tentative="1">
+      <w:start w:val="1"/>
+      <w:numFmt w:val="bullet"/>
+      <w:lvlText w:val=""/>
+      <w:lvlJc w:val="left"/>
+      <w:pPr>
+        <w:ind w:left="2880" w:hanging="360"/>
+      </w:pPr>
+      <w:rPr>
+        <w:rFonts w:ascii="Symbol" w:hAnsi="Symbol" w:hint="default"/>
+      </w:rPr>
+    </w:lvl>
+    <w:lvl w:ilvl="4" w:tplc="0C090003" w:tentative="1">
+      <w:start w:val="1"/>
+      <w:numFmt w:val="bullet"/>
+      <w:lvlText w:val="o"/>
+      <w:lvlJc w:val="left"/>
+      <w:pPr>
+        <w:ind w:left="3600" w:hanging="360"/>
+      </w:pPr>
+      <w:rPr>
+        <w:rFonts w:ascii="Courier New" w:hAnsi="Courier New" w:cs="Courier New" w:hint="default"/>
+      </w:rPr>
+    </w:lvl>
+    <w:lvl w:ilvl="5" w:tplc="0C090005" w:tentative="1">
+      <w:start w:val="1"/>
+      <w:numFmt w:val="bullet"/>
+      <w:lvlText w:val=""/>
+      <w:lvlJc w:val="left"/>
+      <w:pPr>
+        <w:ind w:left="4320" w:hanging="360"/>
+      </w:pPr>
+      <w:rPr>
+        <w:rFonts w:ascii="Wingdings" w:hAnsi="Wingdings" w:hint="default"/>
+      </w:rPr>
+    </w:lvl>
+    <w:lvl w:ilvl="6" w:tplc="0C090001" w:tentative="1">
+      <w:start w:val="1"/>
+      <w:numFmt w:val="bullet"/>
+      <w:lvlText w:val=""/>
+      <w:lvlJc w:val="left"/>
+      <w:pPr>
+        <w:ind w:left="5040" w:hanging="360"/>
+      </w:pPr>
+      <w:rPr>
+        <w:rFonts w:ascii="Symbol" w:hAnsi="Symbol" w:hint="default"/>
+      </w:rPr>
+    </w:lvl>
+    <w:lvl w:ilvl="7" w:tplc="0C090003" w:tentative="1">
+      <w:start w:val="1"/>
+      <w:numFmt w:val="bullet"/>
+      <w:lvlText w:val="o"/>
+      <w:lvlJc w:val="left"/>
+      <w:pPr>
+        <w:ind w:left="5760" w:hanging="360"/>
+      </w:pPr>
+      <w:rPr>
+        <w:rFonts w:ascii="Courier New" w:hAnsi="Courier New" w:cs="Courier New" w:hint="default"/>
+      </w:rPr>
+    </w:lvl>
+    <w:lvl w:ilvl="8" w:tplc="0C090005" w:tentative="1">
+      <w:start w:val="1"/>
+      <w:numFmt w:val="bullet"/>
+      <w:lvlText w:val=""/>
+      <w:lvlJc w:val="left"/>
+      <w:pPr>
+        <w:ind w:left="6480" w:hanging="360"/>
+      </w:pPr>
+      <w:rPr>
+        <w:rFonts w:ascii="Wingdings" w:hAnsi="Wingdings" w:hint="default"/>
+      </w:rPr>
+    </w:lvl>
+  </w:abstractNum>
   <w:num w:numId="1">
     <w:abstractNumId w:val="0"/>
+  </w:num>
+  <w:num w:numId="2">
+    <w:abstractNumId w:val="2"/>
+  </w:num>
+  <w:num w:numId="3">
+    <w:abstractNumId w:val="1"/>
   </w:num>
 </w:numbering>
 </file>
@@ -3387,6 +4950,7 @@
   <w:style w:type="character" w:default="1" w:styleId="DefaultParagraphFont">
     <w:name w:val="Default Paragraph Font"/>
     <w:uiPriority w:val="1"/>
+    <w:semiHidden/>
     <w:unhideWhenUsed/>
   </w:style>
   <w:style w:type="table" w:default="1" w:styleId="TableNormal">
@@ -4090,6 +5654,23 @@
         <w:shd w:val="clear" w:color="auto" w:fill="D3DFEE" w:themeFill="accent1" w:themeFillTint="3F"/>
       </w:tcPr>
     </w:tblStylePr>
+  </w:style>
+  <w:style w:type="paragraph" w:styleId="NormalWeb">
+    <w:name w:val="Normal (Web)"/>
+    <w:basedOn w:val="Normal"/>
+    <w:uiPriority w:val="99"/>
+    <w:semiHidden/>
+    <w:unhideWhenUsed/>
+    <w:rsid w:val="003122DF"/>
+    <w:pPr>
+      <w:spacing w:before="100" w:beforeAutospacing="1" w:after="100" w:afterAutospacing="1" w:line="240" w:lineRule="auto"/>
+    </w:pPr>
+    <w:rPr>
+      <w:rFonts w:ascii="Times New Roman" w:eastAsia="Times New Roman" w:hAnsi="Times New Roman" w:cs="Times New Roman"/>
+      <w:sz w:val="24"/>
+      <w:szCs w:val="24"/>
+      <w:lang w:val="en-AU" w:eastAsia="en-AU" w:bidi="ar-SA"/>
+    </w:rPr>
   </w:style>
 </w:styles>
 </file>
@@ -5127,12 +6708,12 @@
         </c:dLbls>
         <c:gapWidth val="150"/>
         <c:shape val="box"/>
-        <c:axId val="26102400"/>
-        <c:axId val="26116480"/>
+        <c:axId val="52128000"/>
+        <c:axId val="52142080"/>
         <c:axId val="0"/>
       </c:bar3DChart>
       <c:catAx>
-        <c:axId val="26102400"/>
+        <c:axId val="52128000"/>
         <c:scaling>
           <c:orientation val="minMax"/>
         </c:scaling>
@@ -5141,7 +6722,7 @@
         <c:majorTickMark val="out"/>
         <c:minorTickMark val="none"/>
         <c:tickLblPos val="nextTo"/>
-        <c:crossAx val="26116480"/>
+        <c:crossAx val="52142080"/>
         <c:crosses val="autoZero"/>
         <c:auto val="1"/>
         <c:lblAlgn val="ctr"/>
@@ -5149,7 +6730,7 @@
         <c:noMultiLvlLbl val="0"/>
       </c:catAx>
       <c:valAx>
-        <c:axId val="26116480"/>
+        <c:axId val="52142080"/>
         <c:scaling>
           <c:orientation val="minMax"/>
         </c:scaling>
@@ -5160,7 +6741,7 @@
         <c:majorTickMark val="out"/>
         <c:minorTickMark val="none"/>
         <c:tickLblPos val="nextTo"/>
-        <c:crossAx val="26102400"/>
+        <c:crossAx val="52128000"/>
         <c:crosses val="autoZero"/>
         <c:crossBetween val="between"/>
       </c:valAx>
@@ -5486,12 +7067,12 @@
         </c:dLbls>
         <c:gapWidth val="150"/>
         <c:shape val="box"/>
-        <c:axId val="25899392"/>
-        <c:axId val="25900928"/>
+        <c:axId val="74731904"/>
+        <c:axId val="74733440"/>
         <c:axId val="0"/>
       </c:bar3DChart>
       <c:catAx>
-        <c:axId val="25899392"/>
+        <c:axId val="74731904"/>
         <c:scaling>
           <c:orientation val="minMax"/>
         </c:scaling>
@@ -5500,7 +7081,7 @@
         <c:majorTickMark val="out"/>
         <c:minorTickMark val="none"/>
         <c:tickLblPos val="nextTo"/>
-        <c:crossAx val="25900928"/>
+        <c:crossAx val="74733440"/>
         <c:crosses val="autoZero"/>
         <c:auto val="1"/>
         <c:lblAlgn val="ctr"/>
@@ -5508,7 +7089,7 @@
         <c:noMultiLvlLbl val="0"/>
       </c:catAx>
       <c:valAx>
-        <c:axId val="25900928"/>
+        <c:axId val="74733440"/>
         <c:scaling>
           <c:orientation val="minMax"/>
         </c:scaling>
@@ -5519,7 +7100,7 @@
         <c:majorTickMark val="out"/>
         <c:minorTickMark val="none"/>
         <c:tickLblPos val="nextTo"/>
-        <c:crossAx val="25899392"/>
+        <c:crossAx val="74731904"/>
         <c:crosses val="autoZero"/>
         <c:crossBetween val="between"/>
       </c:valAx>
@@ -5571,108 +7152,18 @@
         </w:p>
       </w:docPartBody>
     </w:docPart>
-    <w:docPart>
-      <w:docPartPr>
-        <w:name w:val="8F6F3FE92E934726AA03BB004C06B195"/>
-        <w:category>
-          <w:name w:val="General"/>
-          <w:gallery w:val="placeholder"/>
-        </w:category>
-        <w:types>
-          <w:type w:val="bbPlcHdr"/>
-        </w:types>
-        <w:behaviors>
-          <w:behavior w:val="content"/>
-        </w:behaviors>
-        <w:guid w:val="{F3B7BCD7-3C15-4963-93BF-9D9A74A8BAC0}"/>
-      </w:docPartPr>
-      <w:docPartBody>
-        <w:p>
-          <w:pPr>
-            <w:pStyle w:val="8F6F3FE92E934726AA03BB004C06B195"/>
-          </w:pPr>
-          <w:r>
-            <w:rPr>
-              <w:rFonts w:asciiTheme="majorHAnsi" w:eastAsiaTheme="majorEastAsia" w:hAnsiTheme="majorHAnsi" w:cstheme="majorBidi"/>
-              <w:color w:val="4F81BD" w:themeColor="accent1"/>
-              <w:sz w:val="80"/>
-              <w:szCs w:val="80"/>
-            </w:rPr>
-            <w:t>[Type the document title]</w:t>
-          </w:r>
-        </w:p>
-      </w:docPartBody>
-    </w:docPart>
-    <w:docPart>
-      <w:docPartPr>
-        <w:name w:val="6FBBE05F9FF54D3DB7C4C6E0C813AB46"/>
-        <w:category>
-          <w:name w:val="General"/>
-          <w:gallery w:val="placeholder"/>
-        </w:category>
-        <w:types>
-          <w:type w:val="bbPlcHdr"/>
-        </w:types>
-        <w:behaviors>
-          <w:behavior w:val="content"/>
-        </w:behaviors>
-        <w:guid w:val="{C65E8079-559E-4168-9DC8-C5ED3E354EF5}"/>
-      </w:docPartPr>
-      <w:docPartBody>
-        <w:p>
-          <w:pPr>
-            <w:pStyle w:val="6FBBE05F9FF54D3DB7C4C6E0C813AB46"/>
-          </w:pPr>
-          <w:r>
-            <w:rPr>
-              <w:rFonts w:asciiTheme="majorHAnsi" w:eastAsiaTheme="majorEastAsia" w:hAnsiTheme="majorHAnsi" w:cstheme="majorBidi"/>
-            </w:rPr>
-            <w:t>[Type the document subtitle]</w:t>
-          </w:r>
-        </w:p>
-      </w:docPartBody>
-    </w:docPart>
-    <w:docPart>
-      <w:docPartPr>
-        <w:name w:val="EAC65831DA6F4082BC76E08E2F67BEC7"/>
-        <w:category>
-          <w:name w:val="General"/>
-          <w:gallery w:val="placeholder"/>
-        </w:category>
-        <w:types>
-          <w:type w:val="bbPlcHdr"/>
-        </w:types>
-        <w:behaviors>
-          <w:behavior w:val="content"/>
-        </w:behaviors>
-        <w:guid w:val="{652AAF5C-6439-4555-AEC3-07CAA6A8AFED}"/>
-      </w:docPartPr>
-      <w:docPartBody>
-        <w:p>
-          <w:pPr>
-            <w:pStyle w:val="EAC65831DA6F4082BC76E08E2F67BEC7"/>
-          </w:pPr>
-          <w:r>
-            <w:rPr>
-              <w:color w:val="4F81BD" w:themeColor="accent1"/>
-            </w:rPr>
-            <w:t>[Type the author name]</w:t>
-          </w:r>
-        </w:p>
-      </w:docPartBody>
-    </w:docPart>
   </w:docParts>
 </w:glossaryDocument>
 </file>
 
 <file path=word/glossary/fontTable.xml><?xml version="1.0" encoding="utf-8"?>
 <w:fonts xmlns:mc="http://schemas.openxmlformats.org/markup-compatibility/2006" xmlns:r="http://schemas.openxmlformats.org/officeDocument/2006/relationships" xmlns:w="http://schemas.openxmlformats.org/wordprocessingml/2006/main" xmlns:w14="http://schemas.microsoft.com/office/word/2010/wordml" mc:Ignorable="w14">
-  <w:font w:name="Calibri">
-    <w:panose1 w:val="020F0502020204030204"/>
-    <w:charset w:val="00"/>
-    <w:family w:val="swiss"/>
+  <w:font w:name="Wingdings">
+    <w:panose1 w:val="05000000000000000000"/>
+    <w:charset w:val="02"/>
+    <w:family w:val="auto"/>
     <w:pitch w:val="variable"/>
-    <w:sig w:usb0="E10002FF" w:usb1="4000ACFF" w:usb2="00000009" w:usb3="00000000" w:csb0="0000019F" w:csb1="00000000"/>
+    <w:sig w:usb0="00000000" w:usb1="10000000" w:usb2="00000000" w:usb3="00000000" w:csb0="80000000" w:csb1="00000000"/>
   </w:font>
   <w:font w:name="Times New Roman">
     <w:panose1 w:val="02020603050405020304"/>
@@ -5680,6 +7171,28 @@
     <w:family w:val="roman"/>
     <w:pitch w:val="variable"/>
     <w:sig w:usb0="E0002AFF" w:usb1="C0007841" w:usb2="00000009" w:usb3="00000000" w:csb0="000001FF" w:csb1="00000000"/>
+  </w:font>
+  <w:font w:name="Courier New">
+    <w:panose1 w:val="02070309020205020404"/>
+    <w:charset w:val="00"/>
+    <w:family w:val="modern"/>
+    <w:pitch w:val="fixed"/>
+    <w:sig w:usb0="E0002AFF" w:usb1="C0007843" w:usb2="00000009" w:usb3="00000000" w:csb0="000001FF" w:csb1="00000000"/>
+  </w:font>
+  <w:font w:name="Symbol">
+    <w:panose1 w:val="05050102010706020507"/>
+    <w:charset w:val="02"/>
+    <w:family w:val="roman"/>
+    <w:notTrueType/>
+    <w:pitch w:val="default"/>
+    <w:sig w:usb0="00000000" w:usb1="10000000" w:usb2="00000000" w:usb3="00000000" w:csb0="80000000" w:csb1="00000000"/>
+  </w:font>
+  <w:font w:name="Calibri">
+    <w:panose1 w:val="020F0502020204030204"/>
+    <w:charset w:val="00"/>
+    <w:family w:val="swiss"/>
+    <w:pitch w:val="variable"/>
+    <w:sig w:usb0="E10002FF" w:usb1="4000ACFF" w:usb2="00000009" w:usb3="00000000" w:csb0="0000019F" w:csb1="00000000"/>
   </w:font>
   <w:font w:name="Cambria">
     <w:panose1 w:val="02040503050406030204"/>
@@ -5692,10 +7205,19 @@
     <w:panose1 w:val="020B0604030504040204"/>
     <w:charset w:val="00"/>
     <w:family w:val="swiss"/>
+    <w:notTrueType/>
     <w:pitch w:val="variable"/>
-    <w:sig w:usb0="E1002EFF" w:usb1="C000605B" w:usb2="00000029" w:usb3="00000000" w:csb0="000101FF" w:csb1="00000000"/>
+    <w:sig w:usb0="00000003" w:usb1="00000000" w:usb2="00000000" w:usb3="00000000" w:csb0="00000001" w:csb1="00000000"/>
   </w:font>
   <w:font w:name="Adobe Caslon Pro">
+    <w:panose1 w:val="00000000000000000000"/>
+    <w:charset w:val="00"/>
+    <w:family w:val="roman"/>
+    <w:notTrueType/>
+    <w:pitch w:val="variable"/>
+    <w:sig w:usb0="800000AF" w:usb1="5000205B" w:usb2="00000000" w:usb3="00000000" w:csb0="0000009B" w:csb1="00000000"/>
+  </w:font>
+  <w:font w:name="Adobe Garamond Pro">
     <w:panose1 w:val="00000000000000000000"/>
     <w:charset w:val="00"/>
     <w:family w:val="roman"/>
@@ -6503,7 +8025,7 @@
 </file>
 
 <file path=customXml/itemProps2.xml><?xml version="1.0" encoding="utf-8"?>
-<ds:datastoreItem xmlns:ds="http://schemas.openxmlformats.org/officeDocument/2006/customXml" ds:itemID="{6B1B8286-E850-4393-A4EB-4AE12C20A83C}">
+<ds:datastoreItem xmlns:ds="http://schemas.openxmlformats.org/officeDocument/2006/customXml" ds:itemID="{CE67FC37-D3CB-4A9D-B58C-4897C169D576}">
   <ds:schemaRefs>
     <ds:schemaRef ds:uri="http://schemas.openxmlformats.org/officeDocument/2006/bibliography"/>
   </ds:schemaRefs>

</xml_diff>

<commit_message>
Circle and Ball classes updated and Blitting to surface
</commit_message>
<xml_diff>
--- a/00_Admin/01_Report/Report-v1.docx
+++ b/00_Admin/01_Report/Report-v1.docx
@@ -2901,7 +2901,12 @@
         <w:t>evolving</w:t>
       </w:r>
       <w:r>
-        <w:t xml:space="preserve"> – the game should shift and change constantly so as to be become stagnant and dull. Throughout this change, however, the gameplay </w:t>
+        <w:t xml:space="preserve"> – the game should shift and change constantly so </w:t>
+      </w:r>
+      <w:bookmarkStart w:id="21" w:name="_GoBack"/>
+      <w:bookmarkEnd w:id="21"/>
+      <w:r>
+        <w:t xml:space="preserve">as to be become stagnant and dull. Throughout this change, however, the gameplay </w:t>
       </w:r>
       <w:r>
         <w:rPr>
@@ -2917,11 +2922,11 @@
       <w:pPr>
         <w:pStyle w:val="Heading2"/>
       </w:pPr>
-      <w:bookmarkStart w:id="21" w:name="_Toc289597744"/>
+      <w:bookmarkStart w:id="22" w:name="_Toc289597744"/>
       <w:r>
         <w:t>Proposed Solutions</w:t>
       </w:r>
-      <w:bookmarkEnd w:id="21"/>
+      <w:bookmarkEnd w:id="22"/>
     </w:p>
     <w:p>
       <w:r>
@@ -2988,11 +2993,11 @@
       <w:pPr>
         <w:pStyle w:val="Heading2"/>
       </w:pPr>
-      <w:bookmarkStart w:id="22" w:name="_Toc289597745"/>
+      <w:bookmarkStart w:id="23" w:name="_Toc289597745"/>
       <w:r>
         <w:t>Feasibility Study</w:t>
       </w:r>
-      <w:bookmarkEnd w:id="22"/>
+      <w:bookmarkEnd w:id="23"/>
     </w:p>
     <w:p>
       <w:r>
@@ -3592,11 +3597,11 @@
       <w:pPr>
         <w:pStyle w:val="Heading2"/>
       </w:pPr>
-      <w:bookmarkStart w:id="23" w:name="_Toc289597746"/>
+      <w:bookmarkStart w:id="24" w:name="_Toc289597746"/>
       <w:r>
         <w:t>Recommendation</w:t>
       </w:r>
-      <w:bookmarkEnd w:id="23"/>
+      <w:bookmarkEnd w:id="24"/>
     </w:p>
     <w:tbl>
       <w:tblPr>
@@ -3861,22 +3866,22 @@
       <w:pPr>
         <w:pStyle w:val="Heading1"/>
       </w:pPr>
-      <w:bookmarkStart w:id="24" w:name="_Toc289597747"/>
+      <w:bookmarkStart w:id="25" w:name="_Toc289597747"/>
       <w:r>
         <w:lastRenderedPageBreak/>
         <w:t>Planning and Design</w:t>
       </w:r>
-      <w:bookmarkEnd w:id="24"/>
+      <w:bookmarkEnd w:id="25"/>
     </w:p>
     <w:p>
       <w:pPr>
         <w:pStyle w:val="Heading2"/>
       </w:pPr>
-      <w:bookmarkStart w:id="25" w:name="_Toc289597748"/>
+      <w:bookmarkStart w:id="26" w:name="_Toc289597748"/>
       <w:r>
         <w:t>Time Plan</w:t>
       </w:r>
-      <w:bookmarkEnd w:id="25"/>
+      <w:bookmarkEnd w:id="26"/>
     </w:p>
     <w:p>
       <w:r>
@@ -3887,12 +3892,12 @@
       <w:pPr>
         <w:pStyle w:val="Heading2"/>
       </w:pPr>
-      <w:bookmarkStart w:id="26" w:name="_Toc289597749"/>
+      <w:bookmarkStart w:id="27" w:name="_Toc289597749"/>
       <w:r>
         <w:lastRenderedPageBreak/>
         <w:t>Interface Design</w:t>
       </w:r>
-      <w:bookmarkEnd w:id="26"/>
+      <w:bookmarkEnd w:id="27"/>
     </w:p>
     <w:p>
       <w:r>
@@ -4157,7 +4162,7 @@
                       <w:noProof/>
                     </w:rPr>
                   </w:pPr>
-                  <w:bookmarkStart w:id="27" w:name="_Ref287945226"/>
+                  <w:bookmarkStart w:id="28" w:name="_Ref287945226"/>
                   <w:r>
                     <w:t xml:space="preserve">Figure </w:t>
                   </w:r>
@@ -4169,7 +4174,7 @@
                       <w:t>8</w:t>
                     </w:r>
                   </w:fldSimple>
-                  <w:bookmarkEnd w:id="27"/>
+                  <w:bookmarkEnd w:id="28"/>
                   <w:r>
                     <w:t>: Differing types of balls</w:t>
                   </w:r>
@@ -4195,7 +4200,7 @@
                       <w:noProof/>
                     </w:rPr>
                   </w:pPr>
-                  <w:bookmarkStart w:id="28" w:name="_Ref287944080"/>
+                  <w:bookmarkStart w:id="29" w:name="_Ref287944080"/>
                   <w:r>
                     <w:t xml:space="preserve">Figure </w:t>
                   </w:r>
@@ -4207,7 +4212,7 @@
                       <w:t>7</w:t>
                     </w:r>
                   </w:fldSimple>
-                  <w:bookmarkEnd w:id="28"/>
+                  <w:bookmarkEnd w:id="29"/>
                   <w:r>
                     <w:t>: Original Mockup of S-</w:t>
                   </w:r>
@@ -4299,11 +4304,11 @@
       <w:pPr>
         <w:pStyle w:val="Heading2"/>
       </w:pPr>
-      <w:bookmarkStart w:id="29" w:name="_Toc289597750"/>
+      <w:bookmarkStart w:id="30" w:name="_Toc289597750"/>
       <w:r>
         <w:t>Software Environment Boundaries</w:t>
       </w:r>
-      <w:bookmarkEnd w:id="29"/>
+      <w:bookmarkEnd w:id="30"/>
     </w:p>
     <w:p>
       <w:r>
@@ -4450,12 +4455,12 @@
       <w:pPr>
         <w:pStyle w:val="Heading2"/>
       </w:pPr>
-      <w:bookmarkStart w:id="30" w:name="_Toc289597751"/>
+      <w:bookmarkStart w:id="31" w:name="_Toc289597751"/>
       <w:r>
         <w:lastRenderedPageBreak/>
         <w:t>Hardware Requirements</w:t>
       </w:r>
-      <w:bookmarkEnd w:id="30"/>
+      <w:bookmarkEnd w:id="31"/>
     </w:p>
     <w:p>
       <w:r>
@@ -4863,21 +4868,21 @@
       <w:pPr>
         <w:pStyle w:val="Heading2"/>
       </w:pPr>
-      <w:bookmarkStart w:id="31" w:name="_Toc289597752"/>
+      <w:bookmarkStart w:id="32" w:name="_Toc289597752"/>
       <w:r>
         <w:t>Data Dictionary</w:t>
       </w:r>
-      <w:bookmarkEnd w:id="31"/>
+      <w:bookmarkEnd w:id="32"/>
     </w:p>
     <w:p>
       <w:pPr>
         <w:pStyle w:val="Heading3"/>
       </w:pPr>
-      <w:bookmarkStart w:id="32" w:name="_Toc289597753"/>
+      <w:bookmarkStart w:id="33" w:name="_Toc289597753"/>
       <w:r>
         <w:t>_main_.py</w:t>
       </w:r>
-      <w:bookmarkEnd w:id="32"/>
+      <w:bookmarkEnd w:id="33"/>
     </w:p>
     <w:p>
       <w:r>
@@ -5523,11 +5528,11 @@
       <w:pPr>
         <w:pStyle w:val="Heading3"/>
       </w:pPr>
-      <w:bookmarkStart w:id="33" w:name="_Toc289597754"/>
+      <w:bookmarkStart w:id="34" w:name="_Toc289597754"/>
       <w:r>
         <w:t>playGame.py</w:t>
       </w:r>
-      <w:bookmarkEnd w:id="33"/>
+      <w:bookmarkEnd w:id="34"/>
     </w:p>
     <w:p>
       <w:r>
@@ -6245,12 +6250,12 @@
       <w:pPr>
         <w:pStyle w:val="Heading2"/>
       </w:pPr>
-      <w:bookmarkStart w:id="34" w:name="_Toc289597755"/>
+      <w:bookmarkStart w:id="35" w:name="_Toc289597755"/>
       <w:r>
         <w:lastRenderedPageBreak/>
         <w:t>Data Validation</w:t>
       </w:r>
-      <w:bookmarkEnd w:id="34"/>
+      <w:bookmarkEnd w:id="35"/>
     </w:p>
     <w:p>
       <w:r>
@@ -6918,12 +6923,6 @@
       </w:r>
     </w:p>
     <w:p>
-      <w:r>
-        <w:rPr>
-          <w:noProof/>
-          <w:lang w:val="en-AU" w:eastAsia="en-AU" w:bidi="ar-SA"/>
-        </w:rPr>
-      </w:r>
       <w:r>
         <w:pict>
           <v:group id="_x0000_s1038" editas="canvas" style="width:452.1pt;height:527.35pt;mso-position-horizontal-relative:char;mso-position-vertical-relative:line" coordorigin="1440,1791" coordsize="9042,10547">
@@ -8541,12 +8540,6 @@
         </w:pict>
       </w:r>
       <w:r>
-        <w:rPr>
-          <w:noProof/>
-          <w:lang w:val="en-AU" w:eastAsia="en-AU" w:bidi="ar-SA"/>
-        </w:rPr>
-      </w:r>
-      <w:r>
         <w:pict>
           <v:group id="_x0000_s1187" editas="canvas" style="width:451.3pt;height:270.8pt;mso-position-horizontal-relative:char;mso-position-vertical-relative:line" coordorigin="1440,2554" coordsize="9026,5416">
             <o:lock v:ext="edit" aspectratio="t"/>
@@ -8681,10 +8674,7 @@
                 <w:txbxContent>
                   <w:p>
                     <w:r>
-                      <w:t xml:space="preserve">LEVEL </w:t>
-                    </w:r>
-                    <w:r>
-                      <w:t>DATA</w:t>
+                      <w:t>LEVEL DATA</w:t>
                     </w:r>
                   </w:p>
                 </w:txbxContent>
@@ -9981,28 +9971,7 @@
           <w:i w:val="0"/>
         </w:rPr>
         <w:br/>
-        <w:t xml:space="preserve">    </w:t>
-      </w:r>
-      <w:r>
-        <w:rPr>
-          <w:rStyle w:val="SubtleEmphasis"/>
-          <w:i w:val="0"/>
-        </w:rPr>
-        <w:t xml:space="preserve">Set </w:t>
-      </w:r>
-      <w:r>
-        <w:rPr>
-          <w:rStyle w:val="SubtleEmphasis"/>
-          <w:i w:val="0"/>
-        </w:rPr>
-        <w:t>cos</w:t>
-      </w:r>
-      <w:r>
-        <w:rPr>
-          <w:rStyle w:val="SubtleEmphasis"/>
-          <w:i w:val="0"/>
-        </w:rPr>
-        <w:t xml:space="preserve">1 to </w:t>
+        <w:t xml:space="preserve">    Set cos1 to </w:t>
       </w:r>
       <w:proofErr w:type="spellStart"/>
       <w:r>
@@ -10011,62 +9980,32 @@
           <w:i w:val="0"/>
           <w:u w:val="single"/>
         </w:rPr>
-        <w:t>calculate</w:t>
-      </w:r>
+        <w:t>calculateCos</w:t>
+      </w:r>
+      <w:proofErr w:type="spellEnd"/>
+      <w:r>
+        <w:rPr>
+          <w:rStyle w:val="SubtleEmphasis"/>
+          <w:i w:val="0"/>
+        </w:rPr>
+        <w:t xml:space="preserve"> with angle1</w:t>
+      </w:r>
+      <w:r>
+        <w:rPr>
+          <w:rStyle w:val="SubtleEmphasis"/>
+          <w:i w:val="0"/>
+        </w:rPr>
+        <w:br/>
+        <w:t xml:space="preserve">    Set cos2 to </w:t>
+      </w:r>
+      <w:proofErr w:type="spellStart"/>
       <w:r>
         <w:rPr>
           <w:rStyle w:val="SubtleEmphasis"/>
           <w:i w:val="0"/>
           <w:u w:val="single"/>
         </w:rPr>
-        <w:t>Cos</w:t>
-      </w:r>
-      <w:proofErr w:type="spellEnd"/>
-      <w:r>
-        <w:rPr>
-          <w:rStyle w:val="SubtleEmphasis"/>
-          <w:i w:val="0"/>
-        </w:rPr>
-        <w:t xml:space="preserve"> with angle1</w:t>
-      </w:r>
-      <w:r>
-        <w:rPr>
-          <w:rStyle w:val="SubtleEmphasis"/>
-          <w:i w:val="0"/>
-        </w:rPr>
-        <w:br/>
-        <w:t xml:space="preserve">    Set </w:t>
-      </w:r>
-      <w:r>
-        <w:rPr>
-          <w:rStyle w:val="SubtleEmphasis"/>
-          <w:i w:val="0"/>
-        </w:rPr>
-        <w:t>cos</w:t>
-      </w:r>
-      <w:r>
-        <w:rPr>
-          <w:rStyle w:val="SubtleEmphasis"/>
-          <w:i w:val="0"/>
-        </w:rPr>
-        <w:t xml:space="preserve">2 to </w:t>
-      </w:r>
-      <w:proofErr w:type="spellStart"/>
-      <w:r>
-        <w:rPr>
-          <w:rStyle w:val="SubtleEmphasis"/>
-          <w:i w:val="0"/>
-          <w:u w:val="single"/>
-        </w:rPr>
-        <w:t>calculate</w:t>
-      </w:r>
-      <w:r>
-        <w:rPr>
-          <w:rStyle w:val="SubtleEmphasis"/>
-          <w:i w:val="0"/>
-          <w:u w:val="single"/>
-        </w:rPr>
-        <w:t>Cos</w:t>
+        <w:t>calculateCos</w:t>
       </w:r>
       <w:proofErr w:type="spellEnd"/>
       <w:r>
@@ -10704,8 +10643,6 @@
         </w:rPr>
         <w:t>ballBounce</w:t>
       </w:r>
-      <w:bookmarkStart w:id="35" w:name="_GoBack"/>
-      <w:bookmarkEnd w:id="35"/>
       <w:proofErr w:type="spellEnd"/>
     </w:p>
     <w:p>
@@ -11972,7 +11909,7 @@
                         <w:sz w:val="44"/>
                         <w:szCs w:val="44"/>
                       </w:rPr>
-                      <w:t>19</w:t>
+                      <w:t>6</w:t>
                     </w:r>
                     <w:r>
                       <w:rPr>
@@ -14206,7 +14143,6 @@
     </c:plotArea>
     <c:legend>
       <c:legendPos val="r"/>
-      <c:layout/>
       <c:overlay val="0"/>
     </c:legend>
     <c:plotVisOnly val="1"/>
@@ -14615,12 +14551,12 @@
         </c:dLbls>
         <c:gapWidth val="150"/>
         <c:shape val="box"/>
-        <c:axId val="46102400"/>
-        <c:axId val="46103936"/>
+        <c:axId val="210370560"/>
+        <c:axId val="210372096"/>
         <c:axId val="0"/>
       </c:bar3DChart>
       <c:catAx>
-        <c:axId val="46102400"/>
+        <c:axId val="210370560"/>
         <c:scaling>
           <c:orientation val="minMax"/>
         </c:scaling>
@@ -14629,7 +14565,7 @@
         <c:majorTickMark val="out"/>
         <c:minorTickMark val="none"/>
         <c:tickLblPos val="nextTo"/>
-        <c:crossAx val="46103936"/>
+        <c:crossAx val="210372096"/>
         <c:crosses val="autoZero"/>
         <c:auto val="1"/>
         <c:lblAlgn val="ctr"/>
@@ -14637,7 +14573,7 @@
         <c:noMultiLvlLbl val="0"/>
       </c:catAx>
       <c:valAx>
-        <c:axId val="46103936"/>
+        <c:axId val="210372096"/>
         <c:scaling>
           <c:orientation val="minMax"/>
         </c:scaling>
@@ -14648,7 +14584,7 @@
         <c:majorTickMark val="out"/>
         <c:minorTickMark val="none"/>
         <c:tickLblPos val="nextTo"/>
-        <c:crossAx val="46102400"/>
+        <c:crossAx val="210370560"/>
         <c:crosses val="autoZero"/>
         <c:crossBetween val="between"/>
       </c:valAx>
@@ -14972,12 +14908,12 @@
         </c:dLbls>
         <c:gapWidth val="150"/>
         <c:shape val="box"/>
-        <c:axId val="46161920"/>
-        <c:axId val="46163456"/>
+        <c:axId val="51136384"/>
+        <c:axId val="51137920"/>
         <c:axId val="0"/>
       </c:bar3DChart>
       <c:catAx>
-        <c:axId val="46161920"/>
+        <c:axId val="51136384"/>
         <c:scaling>
           <c:orientation val="minMax"/>
         </c:scaling>
@@ -14986,7 +14922,7 @@
         <c:majorTickMark val="out"/>
         <c:minorTickMark val="none"/>
         <c:tickLblPos val="nextTo"/>
-        <c:crossAx val="46163456"/>
+        <c:crossAx val="51137920"/>
         <c:crosses val="autoZero"/>
         <c:auto val="1"/>
         <c:lblAlgn val="ctr"/>
@@ -14994,7 +14930,7 @@
         <c:noMultiLvlLbl val="0"/>
       </c:catAx>
       <c:valAx>
-        <c:axId val="46163456"/>
+        <c:axId val="51137920"/>
         <c:scaling>
           <c:orientation val="minMax"/>
         </c:scaling>
@@ -15005,7 +14941,7 @@
         <c:majorTickMark val="out"/>
         <c:minorTickMark val="none"/>
         <c:tickLblPos val="nextTo"/>
-        <c:crossAx val="46161920"/>
+        <c:crossAx val="51136384"/>
         <c:crosses val="autoZero"/>
         <c:crossBetween val="between"/>
       </c:valAx>
@@ -15025,39 +14961,7 @@
 </file>
 
 <file path=word/glossary/document.xml><?xml version="1.0" encoding="utf-8"?>
-<w:glossaryDocument xmlns:wpc="http://schemas.microsoft.com/office/word/2010/wordprocessingCanvas" xmlns:mc="http://schemas.openxmlformats.org/markup-compatibility/2006" xmlns:o="urn:schemas-microsoft-com:office:office" xmlns:r="http://schemas.openxmlformats.org/officeDocument/2006/relationships" xmlns:m="http://schemas.openxmlformats.org/officeDocument/2006/math" xmlns:v="urn:schemas-microsoft-com:vml" xmlns:wp14="http://schemas.microsoft.com/office/word/2010/wordprocessingDrawing" xmlns:wp="http://schemas.openxmlformats.org/drawingml/2006/wordprocessingDrawing" xmlns:w10="urn:schemas-microsoft-com:office:word" xmlns:w="http://schemas.openxmlformats.org/wordprocessingml/2006/main" xmlns:w14="http://schemas.microsoft.com/office/word/2010/wordml" xmlns:wpg="http://schemas.microsoft.com/office/word/2010/wordprocessingGroup" xmlns:wpi="http://schemas.microsoft.com/office/word/2010/wordprocessingInk" xmlns:wne="http://schemas.microsoft.com/office/word/2006/wordml" xmlns:wps="http://schemas.microsoft.com/office/word/2010/wordprocessingShape" mc:Ignorable="w14 wp14">
-  <w:docParts>
-    <w:docPart>
-      <w:docPartPr>
-        <w:name w:val="95A216D54B6D42FC9BEE0F6D2C8BBA00"/>
-        <w:category>
-          <w:name w:val="General"/>
-          <w:gallery w:val="placeholder"/>
-        </w:category>
-        <w:types>
-          <w:type w:val="bbPlcHdr"/>
-        </w:types>
-        <w:behaviors>
-          <w:behavior w:val="content"/>
-        </w:behaviors>
-        <w:guid w:val="{85773500-A9BF-4D0B-A3A6-8F6FD296E367}"/>
-      </w:docPartPr>
-      <w:docPartBody>
-        <w:p>
-          <w:pPr>
-            <w:pStyle w:val="95A216D54B6D42FC9BEE0F6D2C8BBA00"/>
-          </w:pPr>
-          <w:r>
-            <w:rPr>
-              <w:rFonts w:asciiTheme="majorHAnsi" w:eastAsiaTheme="majorEastAsia" w:hAnsiTheme="majorHAnsi" w:cstheme="majorBidi"/>
-            </w:rPr>
-            <w:t>[Type the company name]</w:t>
-          </w:r>
-        </w:p>
-      </w:docPartBody>
-    </w:docPart>
-  </w:docParts>
-</w:glossaryDocument>
+<w:glossaryDocument xmlns:wpc="http://schemas.microsoft.com/office/word/2010/wordprocessingCanvas" xmlns:mc="http://schemas.openxmlformats.org/markup-compatibility/2006" xmlns:o="urn:schemas-microsoft-com:office:office" xmlns:r="http://schemas.openxmlformats.org/officeDocument/2006/relationships" xmlns:m="http://schemas.openxmlformats.org/officeDocument/2006/math" xmlns:v="urn:schemas-microsoft-com:vml" xmlns:wp14="http://schemas.microsoft.com/office/word/2010/wordprocessingDrawing" xmlns:wp="http://schemas.openxmlformats.org/drawingml/2006/wordprocessingDrawing" xmlns:w10="urn:schemas-microsoft-com:office:word" xmlns:w="http://schemas.openxmlformats.org/wordprocessingml/2006/main" xmlns:w14="http://schemas.microsoft.com/office/word/2010/wordml" xmlns:wpg="http://schemas.microsoft.com/office/word/2010/wordprocessingGroup" xmlns:wpi="http://schemas.microsoft.com/office/word/2010/wordprocessingInk" xmlns:wne="http://schemas.microsoft.com/office/word/2006/wordml" xmlns:wps="http://schemas.microsoft.com/office/word/2010/wordprocessingShape" mc:Ignorable="w14 wp14"/>
 </file>
 
 <file path=word/glossary/fontTable.xml><?xml version="1.0" encoding="utf-8"?>
@@ -15146,6 +15050,7 @@
     <w:rsid w:val="00482325"/>
     <w:rsid w:val="005E600C"/>
     <w:rsid w:val="008641D8"/>
+    <w:rsid w:val="00B02BC6"/>
     <w:rsid w:val="00FB6DA6"/>
   </w:rsids>
   <m:mathPr>
@@ -15952,7 +15857,7 @@
 </file>
 
 <file path=customXml/itemProps2.xml><?xml version="1.0" encoding="utf-8"?>
-<ds:datastoreItem xmlns:ds="http://schemas.openxmlformats.org/officeDocument/2006/customXml" ds:itemID="{F22952C1-7D67-4236-B052-4554F2E9ECD5}">
+<ds:datastoreItem xmlns:ds="http://schemas.openxmlformats.org/officeDocument/2006/customXml" ds:itemID="{6E217708-FABF-41F4-B839-28AE30D0116F}">
   <ds:schemaRefs>
     <ds:schemaRef ds:uri="http://schemas.openxmlformats.org/officeDocument/2006/bibliography"/>
   </ds:schemaRefs>

</xml_diff>